<commit_message>
plan de accion semiterminado
</commit_message>
<xml_diff>
--- a/Plan de accion.docx
+++ b/Plan de accion.docx
@@ -118,262 +118,180 @@
       <w:pPr>
         <w:pStyle w:val="Ttulo1"/>
       </w:pPr>
-      <w:sdt>
-        <w:sdtPr>
-          <w:alias w:val="Título 1:"/>
-          <w:tag w:val="Título 1:"/>
-          <w:id w:val="-1762756101"/>
-          <w:placeholder>
-            <w:docPart w:val="2F8BAF397AE549958F09E7D8B016BE8B"/>
-          </w:placeholder>
-          <w:temporary/>
-          <w:showingPlcHdr/>
-          <w15:appearance w15:val="hidden"/>
-        </w:sdtPr>
-        <w:sdtContent>
-          <w:r>
-            <w:rPr>
-              <w:lang w:bidi="es-ES"/>
-            </w:rPr>
-            <w:t>Tenga siempre un aspecto inmejorable</w:t>
-          </w:r>
-        </w:sdtContent>
-      </w:sdt>
-    </w:p>
-    <w:sdt>
-      <w:sdtPr>
-        <w:alias w:val="Bulleted text:"/>
-        <w:tag w:val="Bulleted text:"/>
-        <w:id w:val="-1840076272"/>
-        <w:placeholder>
-          <w:docPart w:val="4990C4DC8B0A43A4BD62C3AF0DED4DB5"/>
-        </w:placeholder>
-        <w:temporary/>
-        <w:showingPlcHdr/>
-        <w15:appearance w15:val="hidden"/>
-      </w:sdtPr>
-      <w:sdtContent>
-        <w:p>
-          <w:pPr>
-            <w:pStyle w:val="Listaconvietas"/>
-            <w:numPr>
-              <w:ilvl w:val="0"/>
-              <w:numId w:val="2"/>
-            </w:numPr>
-          </w:pPr>
-          <w:r>
-            <w:rPr>
-              <w:lang w:bidi="es-ES"/>
-            </w:rPr>
-            <w:t>¿Quiere insertar una imagen de sus archivos o agregar una forma, un cuadro de texto o una tabla? ¡Adelante! En la pestaña Insertar de la cinta de opciones, pulse la opción que necesite.</w:t>
-          </w:r>
-        </w:p>
-        <w:p>
-          <w:pPr>
-            <w:pStyle w:val="Listaconvietas"/>
-            <w:numPr>
-              <w:ilvl w:val="0"/>
-              <w:numId w:val="2"/>
-            </w:numPr>
-          </w:pPr>
-          <w:r>
-            <w:rPr>
-              <w:lang w:bidi="es-ES"/>
-            </w:rPr>
-            <w:t>¿Cree que es difícil dar formato a un documento tan atractivo como este? Para nada. Para aplicar fácilmente cualquier formato de texto que vea en este esquema con una sola pulsación, vaya al grupo Estilos en la pestaña Inicio de la cinta de opciones.</w:t>
-          </w:r>
-        </w:p>
-        <w:p>
-          <w:pPr>
-            <w:pStyle w:val="Listaconvietas"/>
-            <w:numPr>
-              <w:ilvl w:val="0"/>
-              <w:numId w:val="2"/>
-            </w:numPr>
-          </w:pPr>
-          <w:r>
-            <w:rPr>
-              <w:lang w:bidi="es-ES"/>
-            </w:rPr>
-            <w:t>Algunas partes del texto de muestra de este documento contienen el nombre del estilo que se aplica, de modo que pueda aplicar el mismo formato de nuevo fácilmente. Por ejemplo, este texto usa el estilo Lista con viñetas.</w:t>
-          </w:r>
-        </w:p>
-      </w:sdtContent>
-    </w:sdt>
-    <w:p>
-      <w:pPr>
-        <w:pStyle w:val="Ttulo2"/>
-      </w:pPr>
-      <w:sdt>
-        <w:sdtPr>
-          <w:alias w:val="Título 2:"/>
-          <w:tag w:val="Título 2:"/>
-          <w:id w:val="-1735856277"/>
-          <w:placeholder>
-            <w:docPart w:val="8206F51D0C294AFEBAA1550D605C3CDA"/>
-          </w:placeholder>
-          <w:temporary/>
-          <w:showingPlcHdr/>
-          <w15:appearance w15:val="hidden"/>
-        </w:sdtPr>
-        <w:sdtContent>
-          <w:r>
-            <w:rPr>
-              <w:lang w:bidi="es-ES"/>
-            </w:rPr>
-            <w:t>Dele el toque final</w:t>
-          </w:r>
-        </w:sdtContent>
-      </w:sdt>
+      <w:r>
+        <w:t>Caracteristicas de la app</w:t>
+      </w:r>
     </w:p>
     <w:p>
-      <w:sdt>
-        <w:sdtPr>
-          <w:alias w:val="Texto de párrafo:"/>
-          <w:tag w:val="Texto de párrafo:"/>
-          <w:id w:val="-1375159712"/>
-          <w:placeholder>
-            <w:docPart w:val="9CCF8122B8C044F88615C043BACA178C"/>
-          </w:placeholder>
-          <w:temporary/>
-          <w:showingPlcHdr/>
-          <w15:appearance w15:val="hidden"/>
-        </w:sdtPr>
-        <w:sdtContent>
-          <w:r>
-            <w:rPr>
-              <w:lang w:bidi="es-ES"/>
-            </w:rPr>
-            <w:t>¿Necesita agregar una tabla de contenido o una bibliografía? No se preocupe.</w:t>
-          </w:r>
-        </w:sdtContent>
-      </w:sdt>
+      <w:pPr>
+        <w:pStyle w:val="Listaconvietas"/>
+        <w:numPr>
+          <w:ilvl w:val="0"/>
+          <w:numId w:val="2"/>
+        </w:numPr>
+      </w:pPr>
+      <w:r>
+        <w:t>Administración de tareas</w:t>
+      </w:r>
+      <w:r>
+        <w:t xml:space="preserve"> con Google calendar</w:t>
+      </w:r>
     </w:p>
     <w:p>
       <w:pPr>
+        <w:pStyle w:val="Listaconvietas"/>
+        <w:numPr>
+          <w:ilvl w:val="0"/>
+          <w:numId w:val="2"/>
+        </w:numPr>
+      </w:pPr>
+      <w:r>
+        <w:t>Registro de tareas</w:t>
+      </w:r>
+    </w:p>
+    <w:p>
+      <w:pPr>
+        <w:pStyle w:val="Listaconvietas"/>
+        <w:numPr>
+          <w:ilvl w:val="0"/>
+          <w:numId w:val="2"/>
+        </w:numPr>
+        <w:ind w:left="432"/>
+      </w:pPr>
+      <w:r>
+        <w:t>Fecha</w:t>
+      </w:r>
+    </w:p>
+    <w:p>
+      <w:pPr>
+        <w:pStyle w:val="Listaconvietas"/>
+        <w:numPr>
+          <w:ilvl w:val="0"/>
+          <w:numId w:val="2"/>
+        </w:numPr>
+        <w:ind w:left="432"/>
+      </w:pPr>
+      <w:r>
+        <w:t>Dificultad</w:t>
+      </w:r>
+    </w:p>
+    <w:p>
+      <w:pPr>
+        <w:pStyle w:val="Listaconvietas"/>
+        <w:numPr>
+          <w:ilvl w:val="0"/>
+          <w:numId w:val="2"/>
+        </w:numPr>
+        <w:ind w:left="432"/>
+      </w:pPr>
+      <w:r>
+        <w:t>Curso</w:t>
+      </w:r>
+    </w:p>
+    <w:p>
+      <w:pPr>
+        <w:pStyle w:val="Listaconvietas"/>
+        <w:numPr>
+          <w:ilvl w:val="0"/>
+          <w:numId w:val="2"/>
+        </w:numPr>
+      </w:pPr>
+      <w:r>
+        <w:t>Notificaciones de tareas pendientes</w:t>
+      </w:r>
+    </w:p>
+    <w:p>
+      <w:pPr>
+        <w:pStyle w:val="Listaconvietas"/>
+        <w:numPr>
+          <w:ilvl w:val="0"/>
+          <w:numId w:val="2"/>
+        </w:numPr>
+      </w:pPr>
+      <w:r>
+        <w:t>Control por voz</w:t>
+      </w:r>
+    </w:p>
+    <w:p>
+      <w:pPr>
+        <w:pStyle w:val="Ttulo2"/>
+      </w:pPr>
+      <w:r>
+        <w:t>Especificacion por objetivo</w:t>
+      </w:r>
+    </w:p>
+    <w:p>
+      <w:r>
+        <w:t>Se describen los objetivos más a fondo</w:t>
+      </w:r>
+    </w:p>
+    <w:p>
+      <w:pPr>
         <w:pStyle w:val="Ttulo3"/>
       </w:pPr>
-      <w:sdt>
-        <w:sdtPr>
-          <w:alias w:val="Título 3:"/>
-          <w:tag w:val="Título 3:"/>
-          <w:id w:val="445515506"/>
-          <w:placeholder>
-            <w:docPart w:val="AC0065D97F634F559AF7D9222C625506"/>
-          </w:placeholder>
-          <w:temporary/>
-          <w:showingPlcHdr/>
-          <w15:appearance w15:val="hidden"/>
-        </w:sdtPr>
-        <w:sdtContent>
-          <w:r>
-            <w:rPr>
-              <w:lang w:bidi="es-ES"/>
-            </w:rPr>
-            <w:t>Agregar una tabla de contenido</w:t>
-          </w:r>
-        </w:sdtContent>
-      </w:sdt>
+      <w:r>
+        <w:t>Administración de tareas</w:t>
+      </w:r>
     </w:p>
-    <w:sdt>
-      <w:sdtPr>
-        <w:alias w:val="Texto de párrafo:"/>
-        <w:tag w:val="Texto de párrafo:"/>
-        <w:id w:val="522915813"/>
-        <w:placeholder>
-          <w:docPart w:val="DB1028F98D14438596EFE32CA0B0195C"/>
-        </w:placeholder>
-        <w:temporary/>
-        <w:showingPlcHdr/>
-        <w15:appearance w15:val="hidden"/>
-      </w:sdtPr>
-      <w:sdtContent>
-        <w:p>
-          <w:r>
-            <w:rPr>
-              <w:lang w:bidi="es-ES"/>
-            </w:rPr>
-            <w:t>Es facilísimo agregar una tabla de contenido al informe. Basta con que haga clic en el documento en el lugar donde quiera que aparezca la tabla de contenido. Después, en la pestaña Referencias, haga clic en Tabla de contenido y en una de las opciones automáticas.</w:t>
-          </w:r>
-        </w:p>
-        <w:p>
-          <w:r>
-            <w:rPr>
-              <w:lang w:bidi="es-ES"/>
-            </w:rPr>
-            <w:t>Cuando lo haga, se insertará la tabla de contenido y se agregará automáticamente en ella el texto al que le haya dado formato con los estilos de Título 1, Título 2 y Título 3.</w:t>
-          </w:r>
-        </w:p>
-      </w:sdtContent>
-    </w:sdt>
     <w:p>
+      <w:r>
+        <w:t xml:space="preserve">Se debe </w:t>
+      </w:r>
+      <w:r>
+        <w:t>guardar las tareas en una base de datos y que esta esté conectada con el Google calendar. Que al momento de agregar una tarea esta se agregue automáticamente en el Google calendar si es que hay una cuenta asociada.</w:t>
+      </w:r>
+    </w:p>
+    <w:p/>
+    <w:p>
       <w:pPr>
         <w:pStyle w:val="Ttulo3"/>
       </w:pPr>
-      <w:sdt>
-        <w:sdtPr>
-          <w:alias w:val="Título 3:"/>
-          <w:tag w:val="Título 3:"/>
-          <w:id w:val="-1355337043"/>
-          <w:placeholder>
-            <w:docPart w:val="4BEB40236F0E486D9F0648BA0A580BE9"/>
-          </w:placeholder>
-          <w:temporary/>
-          <w:showingPlcHdr/>
-          <w15:appearance w15:val="hidden"/>
-        </w:sdtPr>
-        <w:sdtContent>
-          <w:r>
-            <w:rPr>
-              <w:lang w:bidi="es-ES"/>
-            </w:rPr>
-            <w:t>Agregar una bibliografía</w:t>
-          </w:r>
-        </w:sdtContent>
-      </w:sdt>
+      <w:r>
+        <w:t>Registro de tareas</w:t>
+      </w:r>
     </w:p>
-    <w:sdt>
-      <w:sdtPr>
-        <w:alias w:val="Texto de párrafo:"/>
-        <w:tag w:val="Texto de párrafo:"/>
-        <w:id w:val="542171137"/>
-        <w:placeholder>
-          <w:docPart w:val="EC5507E6F8184657A4FE0805B5D3FE7B"/>
-        </w:placeholder>
-        <w:temporary/>
-        <w:showingPlcHdr/>
-        <w15:appearance w15:val="hidden"/>
-      </w:sdtPr>
-      <w:sdtContent>
-        <w:p>
-          <w:r>
-            <w:rPr>
-              <w:lang w:bidi="es-ES"/>
-            </w:rPr>
-            <w:t>En la pestaña Referencias, en el grupo Citas y bibliografía, haga clic en Insertar cita para abrir la opción que permite agregar fuentes y, después, coloque citas en el documento.</w:t>
-          </w:r>
-        </w:p>
-        <w:p>
-          <w:r>
-            <w:rPr>
-              <w:lang w:bidi="es-ES"/>
-            </w:rPr>
-            <w:t>Cuando haya agregado todas las citas que necesite en el informe, haga clic en Bibliografía en la pestaña Referencias para insertar una bibliografía con formato en el estilo que prefiera.</w:t>
-          </w:r>
-        </w:p>
-        <w:p>
-          <w:r>
-            <w:rPr>
-              <w:lang w:bidi="es-ES"/>
-            </w:rPr>
-            <w:t>Ya ha terminado. ¡Buen trabajo!</w:t>
-          </w:r>
-        </w:p>
-      </w:sdtContent>
-    </w:sdt>
+    <w:p>
+      <w:r>
+        <w:t>Al momento de registrar una tarea el programa debe solicitar la fecha de entrega de dicha tarea, la dificultad o prioridad de la tarea y a que curso o tópico pertenece.</w:t>
+      </w:r>
+    </w:p>
+    <w:p/>
+    <w:p>
+      <w:pPr>
+        <w:pStyle w:val="Ttulo3"/>
+      </w:pPr>
+      <w:r>
+        <w:t>Notificaciones de tareas pendientes</w:t>
+      </w:r>
+    </w:p>
+    <w:p>
+      <w:r>
+        <w:t xml:space="preserve">La aplicación debe avisar reiteradamente sobre las tareas que están próximas a su fecha de entrega según que tanta dificultad tienen. </w:t>
+      </w:r>
+    </w:p>
+    <w:p/>
+    <w:p>
+      <w:pPr>
+        <w:pStyle w:val="Ttulo3"/>
+      </w:pPr>
+      <w:r>
+        <w:t>Control por voz</w:t>
+      </w:r>
+    </w:p>
+    <w:p>
+      <w:r>
+        <w:t>La aplicación debe poder controlarse a través de comandos de voz, cosa que facilite su uso y sea más accesible en cualquier lugar/momento.</w:t>
+      </w:r>
+    </w:p>
+    <w:p/>
+    <w:p/>
     <w:sectPr>
-      <w:footerReference w:type="default" r:id="rId7"/>
-      <w:headerReference w:type="first" r:id="rId8"/>
+      <w:headerReference w:type="even" r:id="rId7"/>
+      <w:headerReference w:type="default" r:id="rId8"/>
+      <w:footerReference w:type="even" r:id="rId9"/>
+      <w:footerReference w:type="default" r:id="rId10"/>
+      <w:headerReference w:type="first" r:id="rId11"/>
+      <w:footerReference w:type="first" r:id="rId12"/>
       <w:pgSz w:w="11906" w:h="16838" w:code="9"/>
       <w:pgMar w:top="1440" w:right="3232" w:bottom="1797" w:left="1440" w:header="720" w:footer="720" w:gutter="0"/>
       <w:pgBorders w:display="notFirstPage" w:offsetFrom="page">
@@ -417,6 +335,16 @@
 </file>
 
 <file path=word/footer1.xml><?xml version="1.0" encoding="utf-8"?>
+<w:ftr xmlns:wpc="http://schemas.microsoft.com/office/word/2010/wordprocessingCanvas" xmlns:cx="http://schemas.microsoft.com/office/drawing/2014/chartex" xmlns:cx1="http://schemas.microsoft.com/office/drawing/2015/9/8/chartex" xmlns:cx2="http://schemas.microsoft.com/office/drawing/2015/10/21/chartex" xmlns:cx3="http://schemas.microsoft.com/office/drawing/2016/5/9/chartex" xmlns:cx4="http://schemas.microsoft.com/office/drawing/2016/5/10/chartex" xmlns:cx5="http://schemas.microsoft.com/office/drawing/2016/5/11/chartex" xmlns:cx6="http://schemas.microsoft.com/office/drawing/2016/5/12/chartex" xmlns:cx7="http://schemas.microsoft.com/office/drawing/2016/5/13/chartex" xmlns:cx8="http://schemas.microsoft.com/office/drawing/2016/5/14/chartex" xmlns:mc="http://schemas.openxmlformats.org/markup-compatibility/2006" xmlns:aink="http://schemas.microsoft.com/office/drawing/2016/ink" xmlns:am3d="http://schemas.microsoft.com/office/drawing/2017/model3d" xmlns:o="urn:schemas-microsoft-com:office:office" xmlns:oel="http://schemas.microsoft.com/office/2019/extlst" xmlns:r="http://schemas.openxmlformats.org/officeDocument/2006/relationships" xmlns:m="http://schemas.openxmlformats.org/officeDocument/2006/math" xmlns:v="urn:schemas-microsoft-com:vml" xmlns:wp14="http://schemas.microsoft.com/office/word/2010/wordprocessingDrawing" xmlns:wp="http://schemas.openxmlformats.org/drawingml/2006/wordprocessingDrawing" xmlns:w10="urn:schemas-microsoft-com:office:word" xmlns:w="http://schemas.openxmlformats.org/wordprocessingml/2006/main" xmlns:w14="http://schemas.microsoft.com/office/word/2010/wordml" xmlns:w15="http://schemas.microsoft.com/office/word/2012/wordml" xmlns:w16cex="http://schemas.microsoft.com/office/word/2018/wordml/cex" xmlns:w16cid="http://schemas.microsoft.com/office/word/2016/wordml/cid" xmlns:w16="http://schemas.microsoft.com/office/word/2018/wordml" xmlns:w16sdtdh="http://schemas.microsoft.com/office/word/2020/wordml/sdtdatahash" xmlns:w16se="http://schemas.microsoft.com/office/word/2015/wordml/symex" xmlns:wpg="http://schemas.microsoft.com/office/word/2010/wordprocessingGroup" xmlns:wpi="http://schemas.microsoft.com/office/word/2010/wordprocessingInk" xmlns:wne="http://schemas.microsoft.com/office/word/2006/wordml" xmlns:wps="http://schemas.microsoft.com/office/word/2010/wordprocessingShape" mc:Ignorable="w14 w15 w16se w16cid w16 w16cex w16sdtdh wp14">
+  <w:p>
+    <w:pPr>
+      <w:pStyle w:val="Piedepgina"/>
+    </w:pPr>
+  </w:p>
+</w:ftr>
+</file>
+
+<file path=word/footer2.xml><?xml version="1.0" encoding="utf-8"?>
 <w:ftr xmlns:wpc="http://schemas.microsoft.com/office/word/2010/wordprocessingCanvas" xmlns:cx="http://schemas.microsoft.com/office/drawing/2014/chartex" xmlns:cx1="http://schemas.microsoft.com/office/drawing/2015/9/8/chartex" xmlns:cx2="http://schemas.microsoft.com/office/drawing/2015/10/21/chartex" xmlns:cx3="http://schemas.microsoft.com/office/drawing/2016/5/9/chartex" xmlns:cx4="http://schemas.microsoft.com/office/drawing/2016/5/10/chartex" xmlns:cx5="http://schemas.microsoft.com/office/drawing/2016/5/11/chartex" xmlns:cx6="http://schemas.microsoft.com/office/drawing/2016/5/12/chartex" xmlns:cx7="http://schemas.microsoft.com/office/drawing/2016/5/13/chartex" xmlns:cx8="http://schemas.microsoft.com/office/drawing/2016/5/14/chartex" xmlns:mc="http://schemas.openxmlformats.org/markup-compatibility/2006" xmlns:aink="http://schemas.microsoft.com/office/drawing/2016/ink" xmlns:am3d="http://schemas.microsoft.com/office/drawing/2017/model3d" xmlns:o="urn:schemas-microsoft-com:office:office" xmlns:oel="http://schemas.microsoft.com/office/2019/extlst" xmlns:r="http://schemas.openxmlformats.org/officeDocument/2006/relationships" xmlns:m="http://schemas.openxmlformats.org/officeDocument/2006/math" xmlns:v="urn:schemas-microsoft-com:vml" xmlns:wp14="http://schemas.microsoft.com/office/word/2010/wordprocessingDrawing" xmlns:wp="http://schemas.openxmlformats.org/drawingml/2006/wordprocessingDrawing" xmlns:w10="urn:schemas-microsoft-com:office:word" xmlns:w="http://schemas.openxmlformats.org/wordprocessingml/2006/main" xmlns:w14="http://schemas.microsoft.com/office/word/2010/wordml" xmlns:w15="http://schemas.microsoft.com/office/word/2012/wordml" xmlns:w16cex="http://schemas.microsoft.com/office/word/2018/wordml/cex" xmlns:w16cid="http://schemas.microsoft.com/office/word/2016/wordml/cid" xmlns:w16="http://schemas.microsoft.com/office/word/2018/wordml" xmlns:w16sdtdh="http://schemas.microsoft.com/office/word/2020/wordml/sdtdatahash" xmlns:w16se="http://schemas.microsoft.com/office/word/2015/wordml/symex" xmlns:wpg="http://schemas.microsoft.com/office/word/2010/wordprocessingGroup" xmlns:wpi="http://schemas.microsoft.com/office/word/2010/wordprocessingInk" xmlns:wne="http://schemas.microsoft.com/office/word/2006/wordml" xmlns:wps="http://schemas.microsoft.com/office/word/2010/wordprocessingShape" mc:Ignorable="w14 w15 w16se w16cid w16 w16cex w16sdtdh wp14">
   <w:sdt>
     <w:sdtPr>
@@ -468,6 +396,16 @@
 </w:ftr>
 </file>
 
+<file path=word/footer3.xml><?xml version="1.0" encoding="utf-8"?>
+<w:ftr xmlns:wpc="http://schemas.microsoft.com/office/word/2010/wordprocessingCanvas" xmlns:cx="http://schemas.microsoft.com/office/drawing/2014/chartex" xmlns:cx1="http://schemas.microsoft.com/office/drawing/2015/9/8/chartex" xmlns:cx2="http://schemas.microsoft.com/office/drawing/2015/10/21/chartex" xmlns:cx3="http://schemas.microsoft.com/office/drawing/2016/5/9/chartex" xmlns:cx4="http://schemas.microsoft.com/office/drawing/2016/5/10/chartex" xmlns:cx5="http://schemas.microsoft.com/office/drawing/2016/5/11/chartex" xmlns:cx6="http://schemas.microsoft.com/office/drawing/2016/5/12/chartex" xmlns:cx7="http://schemas.microsoft.com/office/drawing/2016/5/13/chartex" xmlns:cx8="http://schemas.microsoft.com/office/drawing/2016/5/14/chartex" xmlns:mc="http://schemas.openxmlformats.org/markup-compatibility/2006" xmlns:aink="http://schemas.microsoft.com/office/drawing/2016/ink" xmlns:am3d="http://schemas.microsoft.com/office/drawing/2017/model3d" xmlns:o="urn:schemas-microsoft-com:office:office" xmlns:oel="http://schemas.microsoft.com/office/2019/extlst" xmlns:r="http://schemas.openxmlformats.org/officeDocument/2006/relationships" xmlns:m="http://schemas.openxmlformats.org/officeDocument/2006/math" xmlns:v="urn:schemas-microsoft-com:vml" xmlns:wp14="http://schemas.microsoft.com/office/word/2010/wordprocessingDrawing" xmlns:wp="http://schemas.openxmlformats.org/drawingml/2006/wordprocessingDrawing" xmlns:w10="urn:schemas-microsoft-com:office:word" xmlns:w="http://schemas.openxmlformats.org/wordprocessingml/2006/main" xmlns:w14="http://schemas.microsoft.com/office/word/2010/wordml" xmlns:w15="http://schemas.microsoft.com/office/word/2012/wordml" xmlns:w16cex="http://schemas.microsoft.com/office/word/2018/wordml/cex" xmlns:w16cid="http://schemas.microsoft.com/office/word/2016/wordml/cid" xmlns:w16="http://schemas.microsoft.com/office/word/2018/wordml" xmlns:w16sdtdh="http://schemas.microsoft.com/office/word/2020/wordml/sdtdatahash" xmlns:w16se="http://schemas.microsoft.com/office/word/2015/wordml/symex" xmlns:wpg="http://schemas.microsoft.com/office/word/2010/wordprocessingGroup" xmlns:wpi="http://schemas.microsoft.com/office/word/2010/wordprocessingInk" xmlns:wne="http://schemas.microsoft.com/office/word/2006/wordml" xmlns:wps="http://schemas.microsoft.com/office/word/2010/wordprocessingShape" mc:Ignorable="w14 w15 w16se w16cid w16 w16cex w16sdtdh wp14">
+  <w:p>
+    <w:pPr>
+      <w:pStyle w:val="Piedepgina"/>
+    </w:pPr>
+  </w:p>
+</w:ftr>
+</file>
+
 <file path=word/footnotes.xml><?xml version="1.0" encoding="utf-8"?>
 <w:footnotes xmlns:wpc="http://schemas.microsoft.com/office/word/2010/wordprocessingCanvas" xmlns:cx="http://schemas.microsoft.com/office/drawing/2014/chartex" xmlns:cx1="http://schemas.microsoft.com/office/drawing/2015/9/8/chartex" xmlns:cx2="http://schemas.microsoft.com/office/drawing/2015/10/21/chartex" xmlns:cx3="http://schemas.microsoft.com/office/drawing/2016/5/9/chartex" xmlns:cx4="http://schemas.microsoft.com/office/drawing/2016/5/10/chartex" xmlns:cx5="http://schemas.microsoft.com/office/drawing/2016/5/11/chartex" xmlns:cx6="http://schemas.microsoft.com/office/drawing/2016/5/12/chartex" xmlns:cx7="http://schemas.microsoft.com/office/drawing/2016/5/13/chartex" xmlns:cx8="http://schemas.microsoft.com/office/drawing/2016/5/14/chartex" xmlns:mc="http://schemas.openxmlformats.org/markup-compatibility/2006" xmlns:aink="http://schemas.microsoft.com/office/drawing/2016/ink" xmlns:am3d="http://schemas.microsoft.com/office/drawing/2017/model3d" xmlns:o="urn:schemas-microsoft-com:office:office" xmlns:oel="http://schemas.microsoft.com/office/2019/extlst" xmlns:r="http://schemas.openxmlformats.org/officeDocument/2006/relationships" xmlns:m="http://schemas.openxmlformats.org/officeDocument/2006/math" xmlns:v="urn:schemas-microsoft-com:vml" xmlns:wp14="http://schemas.microsoft.com/office/word/2010/wordprocessingDrawing" xmlns:wp="http://schemas.openxmlformats.org/drawingml/2006/wordprocessingDrawing" xmlns:w10="urn:schemas-microsoft-com:office:word" xmlns:w="http://schemas.openxmlformats.org/wordprocessingml/2006/main" xmlns:w14="http://schemas.microsoft.com/office/word/2010/wordml" xmlns:w15="http://schemas.microsoft.com/office/word/2012/wordml" xmlns:w16cex="http://schemas.microsoft.com/office/word/2018/wordml/cex" xmlns:w16cid="http://schemas.microsoft.com/office/word/2016/wordml/cid" xmlns:w16="http://schemas.microsoft.com/office/word/2018/wordml" xmlns:w16sdtdh="http://schemas.microsoft.com/office/word/2020/wordml/sdtdatahash" xmlns:w16se="http://schemas.microsoft.com/office/word/2015/wordml/symex" xmlns:wpg="http://schemas.microsoft.com/office/word/2010/wordprocessingGroup" xmlns:wpi="http://schemas.microsoft.com/office/word/2010/wordprocessingInk" xmlns:wne="http://schemas.microsoft.com/office/word/2006/wordml" xmlns:wps="http://schemas.microsoft.com/office/word/2010/wordprocessingShape" mc:Ignorable="w14 w15 w16se w16cid w16 w16cex w16sdtdh wp14">
   <w:footnote w:type="separator" w:id="-1">
@@ -494,6 +432,26 @@
 </file>
 
 <file path=word/header1.xml><?xml version="1.0" encoding="utf-8"?>
+<w:hdr xmlns:wpc="http://schemas.microsoft.com/office/word/2010/wordprocessingCanvas" xmlns:cx="http://schemas.microsoft.com/office/drawing/2014/chartex" xmlns:cx1="http://schemas.microsoft.com/office/drawing/2015/9/8/chartex" xmlns:cx2="http://schemas.microsoft.com/office/drawing/2015/10/21/chartex" xmlns:cx3="http://schemas.microsoft.com/office/drawing/2016/5/9/chartex" xmlns:cx4="http://schemas.microsoft.com/office/drawing/2016/5/10/chartex" xmlns:cx5="http://schemas.microsoft.com/office/drawing/2016/5/11/chartex" xmlns:cx6="http://schemas.microsoft.com/office/drawing/2016/5/12/chartex" xmlns:cx7="http://schemas.microsoft.com/office/drawing/2016/5/13/chartex" xmlns:cx8="http://schemas.microsoft.com/office/drawing/2016/5/14/chartex" xmlns:mc="http://schemas.openxmlformats.org/markup-compatibility/2006" xmlns:aink="http://schemas.microsoft.com/office/drawing/2016/ink" xmlns:am3d="http://schemas.microsoft.com/office/drawing/2017/model3d" xmlns:o="urn:schemas-microsoft-com:office:office" xmlns:oel="http://schemas.microsoft.com/office/2019/extlst" xmlns:r="http://schemas.openxmlformats.org/officeDocument/2006/relationships" xmlns:m="http://schemas.openxmlformats.org/officeDocument/2006/math" xmlns:v="urn:schemas-microsoft-com:vml" xmlns:wp14="http://schemas.microsoft.com/office/word/2010/wordprocessingDrawing" xmlns:wp="http://schemas.openxmlformats.org/drawingml/2006/wordprocessingDrawing" xmlns:w10="urn:schemas-microsoft-com:office:word" xmlns:w="http://schemas.openxmlformats.org/wordprocessingml/2006/main" xmlns:w14="http://schemas.microsoft.com/office/word/2010/wordml" xmlns:w15="http://schemas.microsoft.com/office/word/2012/wordml" xmlns:w16cex="http://schemas.microsoft.com/office/word/2018/wordml/cex" xmlns:w16cid="http://schemas.microsoft.com/office/word/2016/wordml/cid" xmlns:w16="http://schemas.microsoft.com/office/word/2018/wordml" xmlns:w16sdtdh="http://schemas.microsoft.com/office/word/2020/wordml/sdtdatahash" xmlns:w16se="http://schemas.microsoft.com/office/word/2015/wordml/symex" xmlns:wpg="http://schemas.microsoft.com/office/word/2010/wordprocessingGroup" xmlns:wpi="http://schemas.microsoft.com/office/word/2010/wordprocessingInk" xmlns:wne="http://schemas.microsoft.com/office/word/2006/wordml" xmlns:wps="http://schemas.microsoft.com/office/word/2010/wordprocessingShape" mc:Ignorable="w14 w15 w16se w16cid w16 w16cex w16sdtdh wp14">
+  <w:p>
+    <w:pPr>
+      <w:pStyle w:val="Encabezado"/>
+    </w:pPr>
+  </w:p>
+</w:hdr>
+</file>
+
+<file path=word/header2.xml><?xml version="1.0" encoding="utf-8"?>
+<w:hdr xmlns:wpc="http://schemas.microsoft.com/office/word/2010/wordprocessingCanvas" xmlns:cx="http://schemas.microsoft.com/office/drawing/2014/chartex" xmlns:cx1="http://schemas.microsoft.com/office/drawing/2015/9/8/chartex" xmlns:cx2="http://schemas.microsoft.com/office/drawing/2015/10/21/chartex" xmlns:cx3="http://schemas.microsoft.com/office/drawing/2016/5/9/chartex" xmlns:cx4="http://schemas.microsoft.com/office/drawing/2016/5/10/chartex" xmlns:cx5="http://schemas.microsoft.com/office/drawing/2016/5/11/chartex" xmlns:cx6="http://schemas.microsoft.com/office/drawing/2016/5/12/chartex" xmlns:cx7="http://schemas.microsoft.com/office/drawing/2016/5/13/chartex" xmlns:cx8="http://schemas.microsoft.com/office/drawing/2016/5/14/chartex" xmlns:mc="http://schemas.openxmlformats.org/markup-compatibility/2006" xmlns:aink="http://schemas.microsoft.com/office/drawing/2016/ink" xmlns:am3d="http://schemas.microsoft.com/office/drawing/2017/model3d" xmlns:o="urn:schemas-microsoft-com:office:office" xmlns:oel="http://schemas.microsoft.com/office/2019/extlst" xmlns:r="http://schemas.openxmlformats.org/officeDocument/2006/relationships" xmlns:m="http://schemas.openxmlformats.org/officeDocument/2006/math" xmlns:v="urn:schemas-microsoft-com:vml" xmlns:wp14="http://schemas.microsoft.com/office/word/2010/wordprocessingDrawing" xmlns:wp="http://schemas.openxmlformats.org/drawingml/2006/wordprocessingDrawing" xmlns:w10="urn:schemas-microsoft-com:office:word" xmlns:w="http://schemas.openxmlformats.org/wordprocessingml/2006/main" xmlns:w14="http://schemas.microsoft.com/office/word/2010/wordml" xmlns:w15="http://schemas.microsoft.com/office/word/2012/wordml" xmlns:w16cex="http://schemas.microsoft.com/office/word/2018/wordml/cex" xmlns:w16cid="http://schemas.microsoft.com/office/word/2016/wordml/cid" xmlns:w16="http://schemas.microsoft.com/office/word/2018/wordml" xmlns:w16sdtdh="http://schemas.microsoft.com/office/word/2020/wordml/sdtdatahash" xmlns:w16se="http://schemas.microsoft.com/office/word/2015/wordml/symex" xmlns:wpg="http://schemas.microsoft.com/office/word/2010/wordprocessingGroup" xmlns:wpi="http://schemas.microsoft.com/office/word/2010/wordprocessingInk" xmlns:wne="http://schemas.microsoft.com/office/word/2006/wordml" xmlns:wps="http://schemas.microsoft.com/office/word/2010/wordprocessingShape" mc:Ignorable="w14 w15 w16se w16cid w16 w16cex w16sdtdh wp14">
+  <w:p>
+    <w:pPr>
+      <w:pStyle w:val="Encabezado"/>
+    </w:pPr>
+  </w:p>
+</w:hdr>
+</file>
+
+<file path=word/header3.xml><?xml version="1.0" encoding="utf-8"?>
 <w:hdr xmlns:wpc="http://schemas.microsoft.com/office/word/2010/wordprocessingCanvas" xmlns:cx="http://schemas.microsoft.com/office/drawing/2014/chartex" xmlns:cx1="http://schemas.microsoft.com/office/drawing/2015/9/8/chartex" xmlns:cx2="http://schemas.microsoft.com/office/drawing/2015/10/21/chartex" xmlns:cx3="http://schemas.microsoft.com/office/drawing/2016/5/9/chartex" xmlns:cx4="http://schemas.microsoft.com/office/drawing/2016/5/10/chartex" xmlns:cx5="http://schemas.microsoft.com/office/drawing/2016/5/11/chartex" xmlns:cx6="http://schemas.microsoft.com/office/drawing/2016/5/12/chartex" xmlns:cx7="http://schemas.microsoft.com/office/drawing/2016/5/13/chartex" xmlns:cx8="http://schemas.microsoft.com/office/drawing/2016/5/14/chartex" xmlns:mc="http://schemas.openxmlformats.org/markup-compatibility/2006" xmlns:aink="http://schemas.microsoft.com/office/drawing/2016/ink" xmlns:am3d="http://schemas.microsoft.com/office/drawing/2017/model3d" xmlns:o="urn:schemas-microsoft-com:office:office" xmlns:oel="http://schemas.microsoft.com/office/2019/extlst" xmlns:r="http://schemas.openxmlformats.org/officeDocument/2006/relationships" xmlns:m="http://schemas.openxmlformats.org/officeDocument/2006/math" xmlns:v="urn:schemas-microsoft-com:vml" xmlns:wp14="http://schemas.microsoft.com/office/word/2010/wordprocessingDrawing" xmlns:wp="http://schemas.openxmlformats.org/drawingml/2006/wordprocessingDrawing" xmlns:w10="urn:schemas-microsoft-com:office:word" xmlns:w="http://schemas.openxmlformats.org/wordprocessingml/2006/main" xmlns:w14="http://schemas.microsoft.com/office/word/2010/wordml" xmlns:w15="http://schemas.microsoft.com/office/word/2012/wordml" xmlns:w16cex="http://schemas.microsoft.com/office/word/2018/wordml/cex" xmlns:w16cid="http://schemas.microsoft.com/office/word/2016/wordml/cid" xmlns:w16="http://schemas.microsoft.com/office/word/2018/wordml" xmlns:w16sdtdh="http://schemas.microsoft.com/office/word/2020/wordml/sdtdatahash" xmlns:w16se="http://schemas.microsoft.com/office/word/2015/wordml/symex" xmlns:wpg="http://schemas.microsoft.com/office/word/2010/wordprocessingGroup" xmlns:wpi="http://schemas.microsoft.com/office/word/2010/wordprocessingInk" xmlns:wne="http://schemas.microsoft.com/office/word/2006/wordml" xmlns:wps="http://schemas.microsoft.com/office/word/2010/wordprocessingShape" mc:Ignorable="w14 w15 w16se w16cid w16 w16cex w16sdtdh wp14">
   <w:p>
     <w:pPr>
@@ -1280,6 +1238,7 @@
     <w:lsdException w:name="HTML Sample" w:semiHidden="1" w:unhideWhenUsed="1"/>
     <w:lsdException w:name="HTML Typewriter" w:semiHidden="1" w:unhideWhenUsed="1"/>
     <w:lsdException w:name="HTML Variable" w:semiHidden="1" w:unhideWhenUsed="1"/>
+    <w:lsdException w:name="Normal Table" w:semiHidden="1" w:unhideWhenUsed="1"/>
     <w:lsdException w:name="annotation subject" w:semiHidden="1" w:unhideWhenUsed="1"/>
     <w:lsdException w:name="No List" w:semiHidden="1" w:unhideWhenUsed="1"/>
     <w:lsdException w:name="Outline List 1" w:semiHidden="1" w:unhideWhenUsed="1"/>
@@ -1326,8 +1285,10 @@
     <w:lsdException w:name="Table Subtle 2" w:semiHidden="1" w:unhideWhenUsed="1"/>
     <w:lsdException w:name="Table Web 1" w:semiHidden="1" w:unhideWhenUsed="1"/>
     <w:lsdException w:name="Table Web 2" w:semiHidden="1" w:unhideWhenUsed="1"/>
+    <w:lsdException w:name="Table Web 3" w:semiHidden="1" w:unhideWhenUsed="1"/>
     <w:lsdException w:name="Balloon Text" w:semiHidden="1" w:unhideWhenUsed="1"/>
     <w:lsdException w:name="Table Grid" w:uiPriority="39"/>
+    <w:lsdException w:name="Table Theme" w:semiHidden="1" w:unhideWhenUsed="1"/>
     <w:lsdException w:name="Placeholder Text" w:semiHidden="1"/>
     <w:lsdException w:name="No Spacing" w:semiHidden="1" w:unhideWhenUsed="1"/>
     <w:lsdException w:name="Light Shading" w:uiPriority="60"/>
@@ -3072,961 +3033,6 @@
     </w:rPr>
   </w:style>
 </w:styles>
-</file>
-
-<file path=word/glossary/document.xml><?xml version="1.0" encoding="utf-8"?>
-<w:glossaryDocument xmlns:wpc="http://schemas.microsoft.com/office/word/2010/wordprocessingCanvas" xmlns:cx="http://schemas.microsoft.com/office/drawing/2014/chartex" xmlns:cx1="http://schemas.microsoft.com/office/drawing/2015/9/8/chartex" xmlns:cx2="http://schemas.microsoft.com/office/drawing/2015/10/21/chartex" xmlns:cx3="http://schemas.microsoft.com/office/drawing/2016/5/9/chartex" xmlns:cx4="http://schemas.microsoft.com/office/drawing/2016/5/10/chartex" xmlns:cx5="http://schemas.microsoft.com/office/drawing/2016/5/11/chartex" xmlns:cx6="http://schemas.microsoft.com/office/drawing/2016/5/12/chartex" xmlns:cx7="http://schemas.microsoft.com/office/drawing/2016/5/13/chartex" xmlns:cx8="http://schemas.microsoft.com/office/drawing/2016/5/14/chartex" xmlns:mc="http://schemas.openxmlformats.org/markup-compatibility/2006" xmlns:aink="http://schemas.microsoft.com/office/drawing/2016/ink" xmlns:am3d="http://schemas.microsoft.com/office/drawing/2017/model3d" xmlns:o="urn:schemas-microsoft-com:office:office" xmlns:oel="http://schemas.microsoft.com/office/2019/extlst" xmlns:r="http://schemas.openxmlformats.org/officeDocument/2006/relationships" xmlns:m="http://schemas.openxmlformats.org/officeDocument/2006/math" xmlns:v="urn:schemas-microsoft-com:vml" xmlns:wp14="http://schemas.microsoft.com/office/word/2010/wordprocessingDrawing" xmlns:wp="http://schemas.openxmlformats.org/drawingml/2006/wordprocessingDrawing" xmlns:w10="urn:schemas-microsoft-com:office:word" xmlns:w="http://schemas.openxmlformats.org/wordprocessingml/2006/main" xmlns:w14="http://schemas.microsoft.com/office/word/2010/wordml" xmlns:w15="http://schemas.microsoft.com/office/word/2012/wordml" xmlns:w16cex="http://schemas.microsoft.com/office/word/2018/wordml/cex" xmlns:w16cid="http://schemas.microsoft.com/office/word/2016/wordml/cid" xmlns:w16="http://schemas.microsoft.com/office/word/2018/wordml" xmlns:w16sdtdh="http://schemas.microsoft.com/office/word/2020/wordml/sdtdatahash" xmlns:w16se="http://schemas.microsoft.com/office/word/2015/wordml/symex" xmlns:wpg="http://schemas.microsoft.com/office/word/2010/wordprocessingGroup" xmlns:wpi="http://schemas.microsoft.com/office/word/2010/wordprocessingInk" xmlns:wne="http://schemas.microsoft.com/office/word/2006/wordml" xmlns:wps="http://schemas.microsoft.com/office/word/2010/wordprocessingShape" mc:Ignorable="w14 w15 w16se w16cid w16 w16cex w16sdtdh wp14">
-  <w:docParts>
-    <w:docPart>
-      <w:docPartPr>
-        <w:name w:val="2F8BAF397AE549958F09E7D8B016BE8B"/>
-        <w:category>
-          <w:name w:val="General"/>
-          <w:gallery w:val="placeholder"/>
-        </w:category>
-        <w:types>
-          <w:type w:val="bbPlcHdr"/>
-        </w:types>
-        <w:behaviors>
-          <w:behavior w:val="content"/>
-        </w:behaviors>
-        <w:guid w:val="{F8810007-0538-4764-BA83-A2EB9297C922}"/>
-      </w:docPartPr>
-      <w:docPartBody>
-        <w:p>
-          <w:pPr>
-            <w:pStyle w:val="2F8BAF397AE549958F09E7D8B016BE8B"/>
-          </w:pPr>
-          <w:r>
-            <w:rPr>
-              <w:lang w:bidi="es-ES"/>
-            </w:rPr>
-            <w:t>Tenga siempre un aspecto inmejorable</w:t>
-          </w:r>
-        </w:p>
-      </w:docPartBody>
-    </w:docPart>
-    <w:docPart>
-      <w:docPartPr>
-        <w:name w:val="4990C4DC8B0A43A4BD62C3AF0DED4DB5"/>
-        <w:category>
-          <w:name w:val="General"/>
-          <w:gallery w:val="placeholder"/>
-        </w:category>
-        <w:types>
-          <w:type w:val="bbPlcHdr"/>
-        </w:types>
-        <w:behaviors>
-          <w:behavior w:val="content"/>
-        </w:behaviors>
-        <w:guid w:val="{90488561-8656-43B2-AD18-29658CA5F53E}"/>
-      </w:docPartPr>
-      <w:docPartBody>
-        <w:p>
-          <w:pPr>
-            <w:pStyle w:val="Listaconvietas"/>
-          </w:pPr>
-          <w:r>
-            <w:rPr>
-              <w:lang w:bidi="es-ES"/>
-            </w:rPr>
-            <w:t xml:space="preserve">¿Quiere insertar una imagen de sus archivos o agregar una forma, un cuadro de texto o una tabla? ¡Adelante! En la pestaña Insertar de la cinta de opciones, pulse la opción que </w:t>
-          </w:r>
-          <w:r>
-            <w:rPr>
-              <w:lang w:bidi="es-ES"/>
-            </w:rPr>
-            <w:t>necesite.</w:t>
-          </w:r>
-        </w:p>
-        <w:p>
-          <w:pPr>
-            <w:pStyle w:val="Listaconvietas"/>
-          </w:pPr>
-          <w:r>
-            <w:rPr>
-              <w:lang w:bidi="es-ES"/>
-            </w:rPr>
-            <w:t>¿Cree que es difícil dar formato a un documento tan atractivo como este? Para nada. Para aplicar fácilmente cualquier formato de texto que vea en este esquema con una sola pulsación, vaya al grupo Estilos en la pestaña Inicio de la cinta de opcio</w:t>
-          </w:r>
-          <w:r>
-            <w:rPr>
-              <w:lang w:bidi="es-ES"/>
-            </w:rPr>
-            <w:t>nes.</w:t>
-          </w:r>
-        </w:p>
-        <w:p>
-          <w:pPr>
-            <w:pStyle w:val="4990C4DC8B0A43A4BD62C3AF0DED4DB5"/>
-          </w:pPr>
-          <w:r>
-            <w:rPr>
-              <w:lang w:bidi="es-ES"/>
-            </w:rPr>
-            <w:t>Algunas partes del texto de muestra de este documento contienen el nombre del estilo que se aplica, de modo que pueda aplicar el mismo formato de nuevo fácilmente. Por ejemplo, este texto usa el estilo Lista con viñetas.</w:t>
-          </w:r>
-        </w:p>
-      </w:docPartBody>
-    </w:docPart>
-    <w:docPart>
-      <w:docPartPr>
-        <w:name w:val="8206F51D0C294AFEBAA1550D605C3CDA"/>
-        <w:category>
-          <w:name w:val="General"/>
-          <w:gallery w:val="placeholder"/>
-        </w:category>
-        <w:types>
-          <w:type w:val="bbPlcHdr"/>
-        </w:types>
-        <w:behaviors>
-          <w:behavior w:val="content"/>
-        </w:behaviors>
-        <w:guid w:val="{A6F934F4-BA2B-4A3D-882D-065C5EB7ACDC}"/>
-      </w:docPartPr>
-      <w:docPartBody>
-        <w:p>
-          <w:pPr>
-            <w:pStyle w:val="8206F51D0C294AFEBAA1550D605C3CDA"/>
-          </w:pPr>
-          <w:r>
-            <w:rPr>
-              <w:lang w:bidi="es-ES"/>
-            </w:rPr>
-            <w:t>Dele el toque final</w:t>
-          </w:r>
-        </w:p>
-      </w:docPartBody>
-    </w:docPart>
-    <w:docPart>
-      <w:docPartPr>
-        <w:name w:val="9CCF8122B8C044F88615C043BACA178C"/>
-        <w:category>
-          <w:name w:val="General"/>
-          <w:gallery w:val="placeholder"/>
-        </w:category>
-        <w:types>
-          <w:type w:val="bbPlcHdr"/>
-        </w:types>
-        <w:behaviors>
-          <w:behavior w:val="content"/>
-        </w:behaviors>
-        <w:guid w:val="{A05E89F2-539B-43B4-B90F-F090812A74BC}"/>
-      </w:docPartPr>
-      <w:docPartBody>
-        <w:p>
-          <w:pPr>
-            <w:pStyle w:val="9CCF8122B8C044F88615C043BACA178C"/>
-          </w:pPr>
-          <w:r>
-            <w:rPr>
-              <w:lang w:bidi="es-ES"/>
-            </w:rPr>
-            <w:t>¿Neces</w:t>
-          </w:r>
-          <w:r>
-            <w:rPr>
-              <w:lang w:bidi="es-ES"/>
-            </w:rPr>
-            <w:t>ita agregar una tabla de contenido o una bibliografía? No se preocupe.</w:t>
-          </w:r>
-        </w:p>
-      </w:docPartBody>
-    </w:docPart>
-    <w:docPart>
-      <w:docPartPr>
-        <w:name w:val="AC0065D97F634F559AF7D9222C625506"/>
-        <w:category>
-          <w:name w:val="General"/>
-          <w:gallery w:val="placeholder"/>
-        </w:category>
-        <w:types>
-          <w:type w:val="bbPlcHdr"/>
-        </w:types>
-        <w:behaviors>
-          <w:behavior w:val="content"/>
-        </w:behaviors>
-        <w:guid w:val="{3ACAA94C-4991-4D2E-9976-6AA6CCF2EE28}"/>
-      </w:docPartPr>
-      <w:docPartBody>
-        <w:p>
-          <w:pPr>
-            <w:pStyle w:val="AC0065D97F634F559AF7D9222C625506"/>
-          </w:pPr>
-          <w:r>
-            <w:rPr>
-              <w:lang w:bidi="es-ES"/>
-            </w:rPr>
-            <w:t>Agregar una tabla de contenido</w:t>
-          </w:r>
-        </w:p>
-      </w:docPartBody>
-    </w:docPart>
-    <w:docPart>
-      <w:docPartPr>
-        <w:name w:val="DB1028F98D14438596EFE32CA0B0195C"/>
-        <w:category>
-          <w:name w:val="General"/>
-          <w:gallery w:val="placeholder"/>
-        </w:category>
-        <w:types>
-          <w:type w:val="bbPlcHdr"/>
-        </w:types>
-        <w:behaviors>
-          <w:behavior w:val="content"/>
-        </w:behaviors>
-        <w:guid w:val="{25315DB3-AEBD-437F-9A9C-76D74E95550F}"/>
-      </w:docPartPr>
-      <w:docPartBody>
-        <w:p>
-          <w:r>
-            <w:rPr>
-              <w:lang w:bidi="es-ES"/>
-            </w:rPr>
-            <w:t>Es facilísimo agregar una tabla de contenido al informe. Basta con que haga clic en el documento en el lugar donde quiera que aparezca la tabla de con</w:t>
-          </w:r>
-          <w:r>
-            <w:rPr>
-              <w:lang w:bidi="es-ES"/>
-            </w:rPr>
-            <w:t>tenido. Después, en la pestaña Referencias, haga clic en Tabla de contenido y en una de las opciones automáticas.</w:t>
-          </w:r>
-        </w:p>
-        <w:p>
-          <w:pPr>
-            <w:pStyle w:val="DB1028F98D14438596EFE32CA0B0195C"/>
-          </w:pPr>
-          <w:r>
-            <w:rPr>
-              <w:lang w:bidi="es-ES"/>
-            </w:rPr>
-            <w:t xml:space="preserve">Cuando lo haga, se insertará la tabla de contenido y se agregará automáticamente en ella el texto al que le haya dado formato con los estilos </w:t>
-          </w:r>
-          <w:r>
-            <w:rPr>
-              <w:lang w:bidi="es-ES"/>
-            </w:rPr>
-            <w:t>de Título 1, Título 2 y Título 3.</w:t>
-          </w:r>
-        </w:p>
-      </w:docPartBody>
-    </w:docPart>
-    <w:docPart>
-      <w:docPartPr>
-        <w:name w:val="4BEB40236F0E486D9F0648BA0A580BE9"/>
-        <w:category>
-          <w:name w:val="General"/>
-          <w:gallery w:val="placeholder"/>
-        </w:category>
-        <w:types>
-          <w:type w:val="bbPlcHdr"/>
-        </w:types>
-        <w:behaviors>
-          <w:behavior w:val="content"/>
-        </w:behaviors>
-        <w:guid w:val="{A517CE7D-AE08-44B5-B3BA-B1B0340BD887}"/>
-      </w:docPartPr>
-      <w:docPartBody>
-        <w:p>
-          <w:pPr>
-            <w:pStyle w:val="4BEB40236F0E486D9F0648BA0A580BE9"/>
-          </w:pPr>
-          <w:r>
-            <w:rPr>
-              <w:lang w:bidi="es-ES"/>
-            </w:rPr>
-            <w:t>Agregar una bibliografía</w:t>
-          </w:r>
-        </w:p>
-      </w:docPartBody>
-    </w:docPart>
-    <w:docPart>
-      <w:docPartPr>
-        <w:name w:val="EC5507E6F8184657A4FE0805B5D3FE7B"/>
-        <w:category>
-          <w:name w:val="General"/>
-          <w:gallery w:val="placeholder"/>
-        </w:category>
-        <w:types>
-          <w:type w:val="bbPlcHdr"/>
-        </w:types>
-        <w:behaviors>
-          <w:behavior w:val="content"/>
-        </w:behaviors>
-        <w:guid w:val="{30655681-97E4-42D0-B2E7-52E1789D2531}"/>
-      </w:docPartPr>
-      <w:docPartBody>
-        <w:p>
-          <w:r>
-            <w:rPr>
-              <w:lang w:bidi="es-ES"/>
-            </w:rPr>
-            <w:t>En la pestaña Referencias, en el grupo Citas y bibliografía, haga clic en Insertar cita para abrir la opción que permite agregar fuentes y, después, coloque citas en el documento.</w:t>
-          </w:r>
-        </w:p>
-        <w:p>
-          <w:r>
-            <w:rPr>
-              <w:lang w:bidi="es-ES"/>
-            </w:rPr>
-            <w:t xml:space="preserve">Cuando </w:t>
-          </w:r>
-          <w:r>
-            <w:rPr>
-              <w:lang w:bidi="es-ES"/>
-            </w:rPr>
-            <w:t>haya agregado todas las citas que necesite en el informe, haga clic en Bibliografía en la pestaña Referencias para insertar una bibliografía con formato en el estilo que prefiera.</w:t>
-          </w:r>
-        </w:p>
-        <w:p>
-          <w:pPr>
-            <w:pStyle w:val="EC5507E6F8184657A4FE0805B5D3FE7B"/>
-          </w:pPr>
-          <w:r>
-            <w:rPr>
-              <w:lang w:bidi="es-ES"/>
-            </w:rPr>
-            <w:t>Ya ha terminado. ¡Buen trabajo!</w:t>
-          </w:r>
-        </w:p>
-      </w:docPartBody>
-    </w:docPart>
-  </w:docParts>
-</w:glossaryDocument>
-</file>
-
-<file path=word/glossary/fontTable.xml><?xml version="1.0" encoding="utf-8"?>
-<w:fonts xmlns:mc="http://schemas.openxmlformats.org/markup-compatibility/2006" xmlns:r="http://schemas.openxmlformats.org/officeDocument/2006/relationships" xmlns:w="http://schemas.openxmlformats.org/wordprocessingml/2006/main" xmlns:w14="http://schemas.microsoft.com/office/word/2010/wordml" xmlns:w15="http://schemas.microsoft.com/office/word/2012/wordml" xmlns:w16cex="http://schemas.microsoft.com/office/word/2018/wordml/cex" xmlns:w16cid="http://schemas.microsoft.com/office/word/2016/wordml/cid" xmlns:w16="http://schemas.microsoft.com/office/word/2018/wordml" xmlns:w16sdtdh="http://schemas.microsoft.com/office/word/2020/wordml/sdtdatahash" xmlns:w16se="http://schemas.microsoft.com/office/word/2015/wordml/symex" mc:Ignorable="w14 w15 w16se w16cid w16 w16cex w16sdtdh">
-  <w:font w:name="Symbol">
-    <w:panose1 w:val="05050102010706020507"/>
-    <w:charset w:val="02"/>
-    <w:family w:val="roman"/>
-    <w:pitch w:val="variable"/>
-    <w:sig w:usb0="00000000" w:usb1="10000000" w:usb2="00000000" w:usb3="00000000" w:csb0="80000000" w:csb1="00000000"/>
-  </w:font>
-  <w:font w:name="Times New Roman">
-    <w:panose1 w:val="02020603050405020304"/>
-    <w:charset w:val="00"/>
-    <w:family w:val="roman"/>
-    <w:pitch w:val="variable"/>
-    <w:sig w:usb0="E0002EFF" w:usb1="C000785B" w:usb2="00000009" w:usb3="00000000" w:csb0="000001FF" w:csb1="00000000"/>
-  </w:font>
-  <w:font w:name="SimSun">
-    <w:altName w:val="宋体"/>
-    <w:panose1 w:val="02010600030101010101"/>
-    <w:charset w:val="86"/>
-    <w:family w:val="auto"/>
-    <w:pitch w:val="variable"/>
-    <w:sig w:usb0="00000203" w:usb1="288F0000" w:usb2="00000016" w:usb3="00000000" w:csb0="00040001" w:csb1="00000000"/>
-  </w:font>
-  <w:font w:name="Arial">
-    <w:panose1 w:val="020B0604020202020204"/>
-    <w:charset w:val="00"/>
-    <w:family w:val="swiss"/>
-    <w:pitch w:val="variable"/>
-    <w:sig w:usb0="E0002EFF" w:usb1="C000785B" w:usb2="00000009" w:usb3="00000000" w:csb0="000001FF" w:csb1="00000000"/>
-  </w:font>
-  <w:font w:name="SimHei">
-    <w:altName w:val="黑体"/>
-    <w:panose1 w:val="02010600030101010101"/>
-    <w:charset w:val="86"/>
-    <w:family w:val="modern"/>
-    <w:pitch w:val="fixed"/>
-    <w:sig w:usb0="800002BF" w:usb1="38CF7CFA" w:usb2="00000016" w:usb3="00000000" w:csb0="00040001" w:csb1="00000000"/>
-  </w:font>
-  <w:font w:name="Segoe UI">
-    <w:panose1 w:val="020B0502040204020203"/>
-    <w:charset w:val="00"/>
-    <w:family w:val="swiss"/>
-    <w:pitch w:val="variable"/>
-    <w:sig w:usb0="E40006FF" w:usb1="4000E47B" w:usb2="00000001" w:usb3="00000000" w:csb0="0000019F" w:csb1="00000000"/>
-  </w:font>
-  <w:font w:name="Consolas">
-    <w:panose1 w:val="020B0609020204030204"/>
-    <w:charset w:val="00"/>
-    <w:family w:val="modern"/>
-    <w:pitch w:val="fixed"/>
-    <w:sig w:usb0="E10002FF" w:usb1="4000FCFF" w:usb2="00000009" w:usb3="00000000" w:csb0="0000019F" w:csb1="00000000"/>
-  </w:font>
-  <w:font w:name="Calibri">
-    <w:panose1 w:val="020F0502020204030204"/>
-    <w:charset w:val="00"/>
-    <w:family w:val="swiss"/>
-    <w:pitch w:val="variable"/>
-    <w:sig w:usb0="E4002EFF" w:usb1="C000247B" w:usb2="00000009" w:usb3="00000000" w:csb0="000001FF" w:csb1="00000000"/>
-  </w:font>
-  <w:font w:name="Calibri Light">
-    <w:panose1 w:val="020F0302020204030204"/>
-    <w:charset w:val="00"/>
-    <w:family w:val="swiss"/>
-    <w:pitch w:val="variable"/>
-    <w:sig w:usb0="E4002EFF" w:usb1="C000247B" w:usb2="00000009" w:usb3="00000000" w:csb0="000001FF" w:csb1="00000000"/>
-  </w:font>
-</w:fonts>
-</file>
-
-<file path=word/glossary/numbering.xml><?xml version="1.0" encoding="utf-8"?>
-<w:numbering xmlns:wpc="http://schemas.microsoft.com/office/word/2010/wordprocessingCanvas" xmlns:cx="http://schemas.microsoft.com/office/drawing/2014/chartex" xmlns:cx1="http://schemas.microsoft.com/office/drawing/2015/9/8/chartex" xmlns:cx2="http://schemas.microsoft.com/office/drawing/2015/10/21/chartex" xmlns:cx3="http://schemas.microsoft.com/office/drawing/2016/5/9/chartex" xmlns:cx4="http://schemas.microsoft.com/office/drawing/2016/5/10/chartex" xmlns:cx5="http://schemas.microsoft.com/office/drawing/2016/5/11/chartex" xmlns:cx6="http://schemas.microsoft.com/office/drawing/2016/5/12/chartex" xmlns:cx7="http://schemas.microsoft.com/office/drawing/2016/5/13/chartex" xmlns:cx8="http://schemas.microsoft.com/office/drawing/2016/5/14/chartex" xmlns:mc="http://schemas.openxmlformats.org/markup-compatibility/2006" xmlns:aink="http://schemas.microsoft.com/office/drawing/2016/ink" xmlns:am3d="http://schemas.microsoft.com/office/drawing/2017/model3d" xmlns:o="urn:schemas-microsoft-com:office:office" xmlns:oel="http://schemas.microsoft.com/office/2019/extlst" xmlns:r="http://schemas.openxmlformats.org/officeDocument/2006/relationships" xmlns:m="http://schemas.openxmlformats.org/officeDocument/2006/math" xmlns:v="urn:schemas-microsoft-com:vml" xmlns:wp14="http://schemas.microsoft.com/office/word/2010/wordprocessingDrawing" xmlns:wp="http://schemas.openxmlformats.org/drawingml/2006/wordprocessingDrawing" xmlns:w10="urn:schemas-microsoft-com:office:word" xmlns:w="http://schemas.openxmlformats.org/wordprocessingml/2006/main" xmlns:w14="http://schemas.microsoft.com/office/word/2010/wordml" xmlns:w15="http://schemas.microsoft.com/office/word/2012/wordml" xmlns:w16cex="http://schemas.microsoft.com/office/word/2018/wordml/cex" xmlns:w16cid="http://schemas.microsoft.com/office/word/2016/wordml/cid" xmlns:w16="http://schemas.microsoft.com/office/word/2018/wordml" xmlns:w16sdtdh="http://schemas.microsoft.com/office/word/2020/wordml/sdtdatahash" xmlns:w16se="http://schemas.microsoft.com/office/word/2015/wordml/symex" xmlns:wpg="http://schemas.microsoft.com/office/word/2010/wordprocessingGroup" xmlns:wpi="http://schemas.microsoft.com/office/word/2010/wordprocessingInk" xmlns:wne="http://schemas.microsoft.com/office/word/2006/wordml" xmlns:wps="http://schemas.microsoft.com/office/word/2010/wordprocessingShape" mc:Ignorable="w14 w15 w16se w16cid w16 w16cex w16sdtdh wp14">
-  <w:abstractNum w:abstractNumId="0" w15:restartNumberingAfterBreak="0">
-    <w:nsid w:val="FFFFFF89"/>
-    <w:multiLevelType w:val="singleLevel"/>
-    <w:tmpl w:val="CD06E222"/>
-    <w:lvl w:ilvl="0">
-      <w:start w:val="1"/>
-      <w:numFmt w:val="bullet"/>
-      <w:pStyle w:val="Listaconvietas"/>
-      <w:lvlText w:val=""/>
-      <w:lvlJc w:val="left"/>
-      <w:pPr>
-        <w:ind w:left="216" w:hanging="216"/>
-      </w:pPr>
-      <w:rPr>
-        <w:rFonts w:ascii="Symbol" w:hAnsi="Symbol" w:hint="default"/>
-        <w:color w:val="1F3864" w:themeColor="accent1" w:themeShade="80"/>
-      </w:rPr>
-    </w:lvl>
-  </w:abstractNum>
-  <w:num w:numId="1" w16cid:durableId="1961301333">
-    <w:abstractNumId w:val="0"/>
-    <w:lvlOverride w:ilvl="0">
-      <w:startOverride w:val="1"/>
-    </w:lvlOverride>
-  </w:num>
-</w:numbering>
-</file>
-
-<file path=word/glossary/settings.xml><?xml version="1.0" encoding="utf-8"?>
-<w:settings xmlns:mc="http://schemas.openxmlformats.org/markup-compatibility/2006" xmlns:o="urn:schemas-microsoft-com:office:office" xmlns:r="http://schemas.openxmlformats.org/officeDocument/2006/relationships" xmlns:m="http://schemas.openxmlformats.org/officeDocument/2006/math" xmlns:v="urn:schemas-microsoft-com:vml" xmlns:w10="urn:schemas-microsoft-com:office:word" xmlns:w="http://schemas.openxmlformats.org/wordprocessingml/2006/main" xmlns:w14="http://schemas.microsoft.com/office/word/2010/wordml" xmlns:w15="http://schemas.microsoft.com/office/word/2012/wordml" xmlns:w16cex="http://schemas.microsoft.com/office/word/2018/wordml/cex" xmlns:w16cid="http://schemas.microsoft.com/office/word/2016/wordml/cid" xmlns:w16="http://schemas.microsoft.com/office/word/2018/wordml" xmlns:w16sdtdh="http://schemas.microsoft.com/office/word/2020/wordml/sdtdatahash" xmlns:w16se="http://schemas.microsoft.com/office/word/2015/wordml/symex" xmlns:sl="http://schemas.openxmlformats.org/schemaLibrary/2006/main" mc:Ignorable="w14 w15 w16se w16cid w16 w16cex w16sdtdh">
-  <w:view w:val="normal"/>
-  <w:defaultTabStop w:val="708"/>
-  <w:hyphenationZone w:val="425"/>
-  <w:characterSpacingControl w:val="doNotCompress"/>
-  <w:compat>
-    <w:useFELayout/>
-    <w:compatSetting w:name="compatibilityMode" w:uri="http://schemas.microsoft.com/office/word" w:val="15"/>
-    <w:compatSetting w:name="overrideTableStyleFontSizeAndJustification" w:uri="http://schemas.microsoft.com/office/word" w:val="1"/>
-    <w:compatSetting w:name="enableOpenTypeFeatures" w:uri="http://schemas.microsoft.com/office/word" w:val="1"/>
-    <w:compatSetting w:name="doNotFlipMirrorIndents" w:uri="http://schemas.microsoft.com/office/word" w:val="1"/>
-    <w:compatSetting w:name="differentiateMultirowTableHeaders" w:uri="http://schemas.microsoft.com/office/word" w:val="1"/>
-    <w:compatSetting w:name="useWord2013TrackBottomHyphenation" w:uri="http://schemas.microsoft.com/office/word" w:val="0"/>
-  </w:compat>
-  <w:rsids>
-    <w:rsidRoot w:val="00C41056"/>
-    <w:rsid w:val="00C41056"/>
-  </w:rsids>
-  <m:mathPr>
-    <m:mathFont m:val="Cambria Math"/>
-    <m:brkBin m:val="before"/>
-    <m:brkBinSub m:val="--"/>
-    <m:smallFrac m:val="0"/>
-    <m:dispDef/>
-    <m:lMargin m:val="0"/>
-    <m:rMargin m:val="0"/>
-    <m:defJc m:val="centerGroup"/>
-    <m:wrapIndent m:val="1440"/>
-    <m:intLim m:val="subSup"/>
-    <m:naryLim m:val="undOvr"/>
-  </m:mathPr>
-  <w:themeFontLang w:val="es-ES"/>
-  <w:clrSchemeMapping w:bg1="light1" w:t1="dark1" w:bg2="light2" w:t2="dark2" w:accent1="accent1" w:accent2="accent2" w:accent3="accent3" w:accent4="accent4" w:accent5="accent5" w:accent6="accent6" w:hyperlink="hyperlink" w:followedHyperlink="followedHyperlink"/>
-  <w:decimalSymbol w:val=","/>
-  <w:listSeparator w:val=";"/>
-  <w15:chartTrackingRefBased/>
-</w:settings>
-</file>
-
-<file path=word/glossary/styles.xml><?xml version="1.0" encoding="utf-8"?>
-<w:styles xmlns:mc="http://schemas.openxmlformats.org/markup-compatibility/2006" xmlns:r="http://schemas.openxmlformats.org/officeDocument/2006/relationships" xmlns:w="http://schemas.openxmlformats.org/wordprocessingml/2006/main" xmlns:w14="http://schemas.microsoft.com/office/word/2010/wordml" xmlns:w15="http://schemas.microsoft.com/office/word/2012/wordml" xmlns:w16cex="http://schemas.microsoft.com/office/word/2018/wordml/cex" xmlns:w16cid="http://schemas.microsoft.com/office/word/2016/wordml/cid" xmlns:w16="http://schemas.microsoft.com/office/word/2018/wordml" xmlns:w16sdtdh="http://schemas.microsoft.com/office/word/2020/wordml/sdtdatahash" xmlns:w16se="http://schemas.microsoft.com/office/word/2015/wordml/symex" mc:Ignorable="w14 w15 w16se w16cid w16 w16cex w16sdtdh">
-  <w:docDefaults>
-    <w:rPrDefault>
-      <w:rPr>
-        <w:rFonts w:asciiTheme="minorHAnsi" w:eastAsiaTheme="minorEastAsia" w:hAnsiTheme="minorHAnsi" w:cstheme="minorBidi"/>
-        <w:sz w:val="22"/>
-        <w:szCs w:val="22"/>
-        <w:lang w:val="es-ES" w:eastAsia="es-ES" w:bidi="ar-SA"/>
-      </w:rPr>
-    </w:rPrDefault>
-    <w:pPrDefault>
-      <w:pPr>
-        <w:spacing w:after="160" w:line="259" w:lineRule="auto"/>
-      </w:pPr>
-    </w:pPrDefault>
-  </w:docDefaults>
-  <w:latentStyles w:defLockedState="0" w:defUIPriority="99" w:defSemiHidden="0" w:defUnhideWhenUsed="0" w:defQFormat="0" w:count="376">
-    <w:lsdException w:name="Normal" w:uiPriority="0" w:qFormat="1"/>
-    <w:lsdException w:name="heading 1" w:uiPriority="9" w:qFormat="1"/>
-    <w:lsdException w:name="heading 2" w:semiHidden="1" w:uiPriority="9" w:unhideWhenUsed="1" w:qFormat="1"/>
-    <w:lsdException w:name="heading 3" w:semiHidden="1" w:uiPriority="9" w:unhideWhenUsed="1" w:qFormat="1"/>
-    <w:lsdException w:name="heading 4" w:semiHidden="1" w:uiPriority="9" w:unhideWhenUsed="1" w:qFormat="1"/>
-    <w:lsdException w:name="heading 5" w:semiHidden="1" w:uiPriority="9" w:unhideWhenUsed="1" w:qFormat="1"/>
-    <w:lsdException w:name="heading 6" w:semiHidden="1" w:uiPriority="9" w:unhideWhenUsed="1" w:qFormat="1"/>
-    <w:lsdException w:name="heading 7" w:semiHidden="1" w:uiPriority="9" w:unhideWhenUsed="1" w:qFormat="1"/>
-    <w:lsdException w:name="heading 8" w:semiHidden="1" w:uiPriority="9" w:unhideWhenUsed="1" w:qFormat="1"/>
-    <w:lsdException w:name="heading 9" w:semiHidden="1" w:uiPriority="9" w:unhideWhenUsed="1" w:qFormat="1"/>
-    <w:lsdException w:name="index 1" w:semiHidden="1" w:unhideWhenUsed="1"/>
-    <w:lsdException w:name="index 2" w:semiHidden="1" w:unhideWhenUsed="1"/>
-    <w:lsdException w:name="index 3" w:semiHidden="1" w:unhideWhenUsed="1"/>
-    <w:lsdException w:name="index 4" w:semiHidden="1" w:unhideWhenUsed="1"/>
-    <w:lsdException w:name="index 5" w:semiHidden="1" w:unhideWhenUsed="1"/>
-    <w:lsdException w:name="index 6" w:semiHidden="1" w:unhideWhenUsed="1"/>
-    <w:lsdException w:name="index 7" w:semiHidden="1" w:unhideWhenUsed="1"/>
-    <w:lsdException w:name="index 8" w:semiHidden="1" w:unhideWhenUsed="1"/>
-    <w:lsdException w:name="index 9" w:semiHidden="1" w:unhideWhenUsed="1"/>
-    <w:lsdException w:name="toc 1" w:semiHidden="1" w:uiPriority="39" w:unhideWhenUsed="1"/>
-    <w:lsdException w:name="toc 2" w:semiHidden="1" w:uiPriority="39" w:unhideWhenUsed="1"/>
-    <w:lsdException w:name="toc 3" w:semiHidden="1" w:uiPriority="39" w:unhideWhenUsed="1"/>
-    <w:lsdException w:name="toc 4" w:semiHidden="1" w:uiPriority="39" w:unhideWhenUsed="1"/>
-    <w:lsdException w:name="toc 5" w:semiHidden="1" w:uiPriority="39" w:unhideWhenUsed="1"/>
-    <w:lsdException w:name="toc 6" w:semiHidden="1" w:uiPriority="39" w:unhideWhenUsed="1"/>
-    <w:lsdException w:name="toc 7" w:semiHidden="1" w:uiPriority="39" w:unhideWhenUsed="1"/>
-    <w:lsdException w:name="toc 8" w:semiHidden="1" w:uiPriority="39" w:unhideWhenUsed="1"/>
-    <w:lsdException w:name="toc 9" w:semiHidden="1" w:uiPriority="39" w:unhideWhenUsed="1"/>
-    <w:lsdException w:name="Normal Indent" w:semiHidden="1" w:unhideWhenUsed="1"/>
-    <w:lsdException w:name="footnote text" w:semiHidden="1" w:unhideWhenUsed="1"/>
-    <w:lsdException w:name="annotation text" w:semiHidden="1" w:unhideWhenUsed="1"/>
-    <w:lsdException w:name="header" w:semiHidden="1" w:unhideWhenUsed="1"/>
-    <w:lsdException w:name="footer" w:semiHidden="1" w:unhideWhenUsed="1"/>
-    <w:lsdException w:name="index heading" w:semiHidden="1" w:unhideWhenUsed="1"/>
-    <w:lsdException w:name="caption" w:semiHidden="1" w:uiPriority="35" w:unhideWhenUsed="1" w:qFormat="1"/>
-    <w:lsdException w:name="table of figures" w:semiHidden="1" w:unhideWhenUsed="1"/>
-    <w:lsdException w:name="envelope address" w:semiHidden="1" w:unhideWhenUsed="1"/>
-    <w:lsdException w:name="envelope return" w:semiHidden="1" w:unhideWhenUsed="1"/>
-    <w:lsdException w:name="footnote reference" w:semiHidden="1" w:unhideWhenUsed="1"/>
-    <w:lsdException w:name="annotation reference" w:semiHidden="1" w:unhideWhenUsed="1"/>
-    <w:lsdException w:name="line number" w:semiHidden="1" w:unhideWhenUsed="1"/>
-    <w:lsdException w:name="page number" w:semiHidden="1" w:unhideWhenUsed="1"/>
-    <w:lsdException w:name="endnote reference" w:semiHidden="1" w:unhideWhenUsed="1"/>
-    <w:lsdException w:name="endnote text" w:semiHidden="1" w:unhideWhenUsed="1"/>
-    <w:lsdException w:name="table of authorities" w:semiHidden="1" w:unhideWhenUsed="1"/>
-    <w:lsdException w:name="macro" w:semiHidden="1" w:unhideWhenUsed="1"/>
-    <w:lsdException w:name="toa heading" w:semiHidden="1" w:unhideWhenUsed="1"/>
-    <w:lsdException w:name="List" w:semiHidden="1" w:unhideWhenUsed="1"/>
-    <w:lsdException w:name="List Bullet" w:semiHidden="1" w:uiPriority="11" w:unhideWhenUsed="1" w:qFormat="1"/>
-    <w:lsdException w:name="List Number" w:semiHidden="1" w:unhideWhenUsed="1"/>
-    <w:lsdException w:name="List 2" w:semiHidden="1" w:unhideWhenUsed="1"/>
-    <w:lsdException w:name="List 3" w:semiHidden="1" w:unhideWhenUsed="1"/>
-    <w:lsdException w:name="List 4" w:semiHidden="1" w:unhideWhenUsed="1"/>
-    <w:lsdException w:name="List 5" w:semiHidden="1" w:unhideWhenUsed="1"/>
-    <w:lsdException w:name="List Bullet 2" w:semiHidden="1" w:unhideWhenUsed="1"/>
-    <w:lsdException w:name="List Bullet 3" w:semiHidden="1" w:unhideWhenUsed="1"/>
-    <w:lsdException w:name="List Bullet 4" w:semiHidden="1" w:unhideWhenUsed="1"/>
-    <w:lsdException w:name="List Bullet 5" w:semiHidden="1" w:unhideWhenUsed="1"/>
-    <w:lsdException w:name="List Number 2" w:semiHidden="1" w:unhideWhenUsed="1"/>
-    <w:lsdException w:name="List Number 3" w:semiHidden="1" w:unhideWhenUsed="1"/>
-    <w:lsdException w:name="List Number 4" w:semiHidden="1" w:unhideWhenUsed="1"/>
-    <w:lsdException w:name="List Number 5" w:semiHidden="1" w:unhideWhenUsed="1"/>
-    <w:lsdException w:name="Title" w:uiPriority="10" w:qFormat="1"/>
-    <w:lsdException w:name="Closing" w:semiHidden="1" w:unhideWhenUsed="1"/>
-    <w:lsdException w:name="Signature" w:semiHidden="1" w:unhideWhenUsed="1"/>
-    <w:lsdException w:name="Default Paragraph Font" w:semiHidden="1" w:uiPriority="1" w:unhideWhenUsed="1"/>
-    <w:lsdException w:name="Body Text" w:semiHidden="1" w:unhideWhenUsed="1"/>
-    <w:lsdException w:name="Body Text Indent" w:semiHidden="1" w:unhideWhenUsed="1"/>
-    <w:lsdException w:name="List Continue" w:semiHidden="1" w:unhideWhenUsed="1"/>
-    <w:lsdException w:name="List Continue 2" w:semiHidden="1" w:unhideWhenUsed="1"/>
-    <w:lsdException w:name="List Continue 3" w:semiHidden="1" w:unhideWhenUsed="1"/>
-    <w:lsdException w:name="List Continue 4" w:semiHidden="1" w:unhideWhenUsed="1"/>
-    <w:lsdException w:name="List Continue 5" w:semiHidden="1" w:unhideWhenUsed="1"/>
-    <w:lsdException w:name="Message Header" w:semiHidden="1" w:unhideWhenUsed="1"/>
-    <w:lsdException w:name="Subtitle" w:uiPriority="11" w:qFormat="1"/>
-    <w:lsdException w:name="Salutation" w:semiHidden="1" w:unhideWhenUsed="1"/>
-    <w:lsdException w:name="Date" w:semiHidden="1" w:unhideWhenUsed="1"/>
-    <w:lsdException w:name="Body Text First Indent" w:semiHidden="1" w:unhideWhenUsed="1"/>
-    <w:lsdException w:name="Body Text First Indent 2" w:semiHidden="1" w:unhideWhenUsed="1"/>
-    <w:lsdException w:name="Note Heading" w:semiHidden="1" w:unhideWhenUsed="1"/>
-    <w:lsdException w:name="Body Text 2" w:semiHidden="1" w:unhideWhenUsed="1"/>
-    <w:lsdException w:name="Body Text 3" w:semiHidden="1" w:unhideWhenUsed="1"/>
-    <w:lsdException w:name="Body Text Indent 2" w:semiHidden="1" w:unhideWhenUsed="1"/>
-    <w:lsdException w:name="Body Text Indent 3" w:semiHidden="1" w:unhideWhenUsed="1"/>
-    <w:lsdException w:name="Block Text" w:semiHidden="1" w:unhideWhenUsed="1"/>
-    <w:lsdException w:name="Hyperlink" w:semiHidden="1" w:unhideWhenUsed="1"/>
-    <w:lsdException w:name="FollowedHyperlink" w:semiHidden="1" w:unhideWhenUsed="1"/>
-    <w:lsdException w:name="Strong" w:uiPriority="22" w:qFormat="1"/>
-    <w:lsdException w:name="Emphasis" w:uiPriority="20" w:qFormat="1"/>
-    <w:lsdException w:name="Document Map" w:semiHidden="1" w:unhideWhenUsed="1"/>
-    <w:lsdException w:name="Plain Text" w:semiHidden="1" w:unhideWhenUsed="1"/>
-    <w:lsdException w:name="E-mail Signature" w:semiHidden="1" w:unhideWhenUsed="1"/>
-    <w:lsdException w:name="HTML Top of Form" w:semiHidden="1" w:unhideWhenUsed="1"/>
-    <w:lsdException w:name="HTML Bottom of Form" w:semiHidden="1" w:unhideWhenUsed="1"/>
-    <w:lsdException w:name="Normal (Web)" w:semiHidden="1" w:unhideWhenUsed="1"/>
-    <w:lsdException w:name="HTML Acronym" w:semiHidden="1" w:unhideWhenUsed="1"/>
-    <w:lsdException w:name="HTML Address" w:semiHidden="1" w:unhideWhenUsed="1"/>
-    <w:lsdException w:name="HTML Cite" w:semiHidden="1" w:unhideWhenUsed="1"/>
-    <w:lsdException w:name="HTML Code" w:semiHidden="1" w:unhideWhenUsed="1"/>
-    <w:lsdException w:name="HTML Definition" w:semiHidden="1" w:unhideWhenUsed="1"/>
-    <w:lsdException w:name="HTML Keyboard" w:semiHidden="1" w:unhideWhenUsed="1"/>
-    <w:lsdException w:name="HTML Preformatted" w:semiHidden="1" w:unhideWhenUsed="1"/>
-    <w:lsdException w:name="HTML Sample" w:semiHidden="1" w:unhideWhenUsed="1"/>
-    <w:lsdException w:name="HTML Typewriter" w:semiHidden="1" w:unhideWhenUsed="1"/>
-    <w:lsdException w:name="HTML Variable" w:semiHidden="1" w:unhideWhenUsed="1"/>
-    <w:lsdException w:name="Normal Table" w:semiHidden="1" w:unhideWhenUsed="1"/>
-    <w:lsdException w:name="annotation subject" w:semiHidden="1" w:unhideWhenUsed="1"/>
-    <w:lsdException w:name="No List" w:semiHidden="1" w:unhideWhenUsed="1"/>
-    <w:lsdException w:name="Outline List 1" w:semiHidden="1" w:unhideWhenUsed="1"/>
-    <w:lsdException w:name="Outline List 2" w:semiHidden="1" w:unhideWhenUsed="1"/>
-    <w:lsdException w:name="Outline List 3" w:semiHidden="1" w:unhideWhenUsed="1"/>
-    <w:lsdException w:name="Table Simple 1" w:semiHidden="1" w:unhideWhenUsed="1"/>
-    <w:lsdException w:name="Table Simple 2" w:semiHidden="1" w:unhideWhenUsed="1"/>
-    <w:lsdException w:name="Table Simple 3" w:semiHidden="1" w:unhideWhenUsed="1"/>
-    <w:lsdException w:name="Table Classic 1" w:semiHidden="1" w:unhideWhenUsed="1"/>
-    <w:lsdException w:name="Table Classic 2" w:semiHidden="1" w:unhideWhenUsed="1"/>
-    <w:lsdException w:name="Table Classic 3" w:semiHidden="1" w:unhideWhenUsed="1"/>
-    <w:lsdException w:name="Table Classic 4" w:semiHidden="1" w:unhideWhenUsed="1"/>
-    <w:lsdException w:name="Table Colorful 1" w:semiHidden="1" w:unhideWhenUsed="1"/>
-    <w:lsdException w:name="Table Colorful 2" w:semiHidden="1" w:unhideWhenUsed="1"/>
-    <w:lsdException w:name="Table Colorful 3" w:semiHidden="1" w:unhideWhenUsed="1"/>
-    <w:lsdException w:name="Table Columns 1" w:semiHidden="1" w:unhideWhenUsed="1"/>
-    <w:lsdException w:name="Table Columns 2" w:semiHidden="1" w:unhideWhenUsed="1"/>
-    <w:lsdException w:name="Table Columns 3" w:semiHidden="1" w:unhideWhenUsed="1"/>
-    <w:lsdException w:name="Table Columns 4" w:semiHidden="1" w:unhideWhenUsed="1"/>
-    <w:lsdException w:name="Table Columns 5" w:semiHidden="1" w:unhideWhenUsed="1"/>
-    <w:lsdException w:name="Table Grid 1" w:semiHidden="1" w:unhideWhenUsed="1"/>
-    <w:lsdException w:name="Table Grid 2" w:semiHidden="1" w:unhideWhenUsed="1"/>
-    <w:lsdException w:name="Table Grid 3" w:semiHidden="1" w:unhideWhenUsed="1"/>
-    <w:lsdException w:name="Table Grid 4" w:semiHidden="1" w:unhideWhenUsed="1"/>
-    <w:lsdException w:name="Table Grid 5" w:semiHidden="1" w:unhideWhenUsed="1"/>
-    <w:lsdException w:name="Table Grid 6" w:semiHidden="1" w:unhideWhenUsed="1"/>
-    <w:lsdException w:name="Table Grid 7" w:semiHidden="1" w:unhideWhenUsed="1"/>
-    <w:lsdException w:name="Table Grid 8" w:semiHidden="1" w:unhideWhenUsed="1"/>
-    <w:lsdException w:name="Table List 1" w:semiHidden="1" w:unhideWhenUsed="1"/>
-    <w:lsdException w:name="Table List 2" w:semiHidden="1" w:unhideWhenUsed="1"/>
-    <w:lsdException w:name="Table List 3" w:semiHidden="1" w:unhideWhenUsed="1"/>
-    <w:lsdException w:name="Table List 4" w:semiHidden="1" w:unhideWhenUsed="1"/>
-    <w:lsdException w:name="Table List 5" w:semiHidden="1" w:unhideWhenUsed="1"/>
-    <w:lsdException w:name="Table List 6" w:semiHidden="1" w:unhideWhenUsed="1"/>
-    <w:lsdException w:name="Table List 7" w:semiHidden="1" w:unhideWhenUsed="1"/>
-    <w:lsdException w:name="Table List 8" w:semiHidden="1" w:unhideWhenUsed="1"/>
-    <w:lsdException w:name="Table 3D effects 1" w:semiHidden="1" w:unhideWhenUsed="1"/>
-    <w:lsdException w:name="Table 3D effects 2" w:semiHidden="1" w:unhideWhenUsed="1"/>
-    <w:lsdException w:name="Table 3D effects 3" w:semiHidden="1" w:unhideWhenUsed="1"/>
-    <w:lsdException w:name="Table Contemporary" w:semiHidden="1" w:unhideWhenUsed="1"/>
-    <w:lsdException w:name="Table Elegant" w:semiHidden="1" w:unhideWhenUsed="1"/>
-    <w:lsdException w:name="Table Professional" w:semiHidden="1" w:unhideWhenUsed="1"/>
-    <w:lsdException w:name="Table Subtle 1" w:semiHidden="1" w:unhideWhenUsed="1"/>
-    <w:lsdException w:name="Table Subtle 2" w:semiHidden="1" w:unhideWhenUsed="1"/>
-    <w:lsdException w:name="Table Web 1" w:semiHidden="1" w:unhideWhenUsed="1"/>
-    <w:lsdException w:name="Table Web 2" w:semiHidden="1" w:unhideWhenUsed="1"/>
-    <w:lsdException w:name="Table Web 3" w:semiHidden="1" w:unhideWhenUsed="1"/>
-    <w:lsdException w:name="Balloon Text" w:semiHidden="1" w:unhideWhenUsed="1"/>
-    <w:lsdException w:name="Table Grid" w:uiPriority="39"/>
-    <w:lsdException w:name="Table Theme" w:semiHidden="1" w:unhideWhenUsed="1"/>
-    <w:lsdException w:name="Placeholder Text" w:semiHidden="1"/>
-    <w:lsdException w:name="No Spacing" w:uiPriority="1" w:qFormat="1"/>
-    <w:lsdException w:name="Light Shading" w:uiPriority="60"/>
-    <w:lsdException w:name="Light List" w:uiPriority="61"/>
-    <w:lsdException w:name="Light Grid" w:uiPriority="62"/>
-    <w:lsdException w:name="Medium Shading 1" w:uiPriority="63"/>
-    <w:lsdException w:name="Medium Shading 2" w:uiPriority="64"/>
-    <w:lsdException w:name="Medium List 1" w:uiPriority="65"/>
-    <w:lsdException w:name="Medium List 2" w:uiPriority="66"/>
-    <w:lsdException w:name="Medium Grid 1" w:uiPriority="67"/>
-    <w:lsdException w:name="Medium Grid 2" w:uiPriority="68"/>
-    <w:lsdException w:name="Medium Grid 3" w:uiPriority="69"/>
-    <w:lsdException w:name="Dark List" w:uiPriority="70"/>
-    <w:lsdException w:name="Colorful Shading" w:uiPriority="71"/>
-    <w:lsdException w:name="Colorful List" w:uiPriority="72"/>
-    <w:lsdException w:name="Colorful Grid" w:uiPriority="73"/>
-    <w:lsdException w:name="Light Shading Accent 1" w:uiPriority="60"/>
-    <w:lsdException w:name="Light List Accent 1" w:uiPriority="61"/>
-    <w:lsdException w:name="Light Grid Accent 1" w:uiPriority="62"/>
-    <w:lsdException w:name="Medium Shading 1 Accent 1" w:uiPriority="63"/>
-    <w:lsdException w:name="Medium Shading 2 Accent 1" w:uiPriority="64"/>
-    <w:lsdException w:name="Medium List 1 Accent 1" w:uiPriority="65"/>
-    <w:lsdException w:name="Revision" w:semiHidden="1"/>
-    <w:lsdException w:name="List Paragraph" w:uiPriority="34" w:qFormat="1"/>
-    <w:lsdException w:name="Quote" w:uiPriority="29" w:qFormat="1"/>
-    <w:lsdException w:name="Intense Quote" w:uiPriority="30" w:qFormat="1"/>
-    <w:lsdException w:name="Medium List 2 Accent 1" w:uiPriority="66"/>
-    <w:lsdException w:name="Medium Grid 1 Accent 1" w:uiPriority="67"/>
-    <w:lsdException w:name="Medium Grid 2 Accent 1" w:uiPriority="68"/>
-    <w:lsdException w:name="Medium Grid 3 Accent 1" w:uiPriority="69"/>
-    <w:lsdException w:name="Dark List Accent 1" w:uiPriority="70"/>
-    <w:lsdException w:name="Colorful Shading Accent 1" w:uiPriority="71"/>
-    <w:lsdException w:name="Colorful List Accent 1" w:uiPriority="72"/>
-    <w:lsdException w:name="Colorful Grid Accent 1" w:uiPriority="73"/>
-    <w:lsdException w:name="Light Shading Accent 2" w:uiPriority="60"/>
-    <w:lsdException w:name="Light List Accent 2" w:uiPriority="61"/>
-    <w:lsdException w:name="Light Grid Accent 2" w:uiPriority="62"/>
-    <w:lsdException w:name="Medium Shading 1 Accent 2" w:uiPriority="63"/>
-    <w:lsdException w:name="Medium Shading 2 Accent 2" w:uiPriority="64"/>
-    <w:lsdException w:name="Medium List 1 Accent 2" w:uiPriority="65"/>
-    <w:lsdException w:name="Medium List 2 Accent 2" w:uiPriority="66"/>
-    <w:lsdException w:name="Medium Grid 1 Accent 2" w:uiPriority="67"/>
-    <w:lsdException w:name="Medium Grid 2 Accent 2" w:uiPriority="68"/>
-    <w:lsdException w:name="Medium Grid 3 Accent 2" w:uiPriority="69"/>
-    <w:lsdException w:name="Dark List Accent 2" w:uiPriority="70"/>
-    <w:lsdException w:name="Colorful Shading Accent 2" w:uiPriority="71"/>
-    <w:lsdException w:name="Colorful List Accent 2" w:uiPriority="72"/>
-    <w:lsdException w:name="Colorful Grid Accent 2" w:uiPriority="73"/>
-    <w:lsdException w:name="Light Shading Accent 3" w:uiPriority="60"/>
-    <w:lsdException w:name="Light List Accent 3" w:uiPriority="61"/>
-    <w:lsdException w:name="Light Grid Accent 3" w:uiPriority="62"/>
-    <w:lsdException w:name="Medium Shading 1 Accent 3" w:uiPriority="63"/>
-    <w:lsdException w:name="Medium Shading 2 Accent 3" w:uiPriority="64"/>
-    <w:lsdException w:name="Medium List 1 Accent 3" w:uiPriority="65"/>
-    <w:lsdException w:name="Medium List 2 Accent 3" w:uiPriority="66"/>
-    <w:lsdException w:name="Medium Grid 1 Accent 3" w:uiPriority="67"/>
-    <w:lsdException w:name="Medium Grid 2 Accent 3" w:uiPriority="68"/>
-    <w:lsdException w:name="Medium Grid 3 Accent 3" w:uiPriority="69"/>
-    <w:lsdException w:name="Dark List Accent 3" w:uiPriority="70"/>
-    <w:lsdException w:name="Colorful Shading Accent 3" w:uiPriority="71"/>
-    <w:lsdException w:name="Colorful List Accent 3" w:uiPriority="72"/>
-    <w:lsdException w:name="Colorful Grid Accent 3" w:uiPriority="73"/>
-    <w:lsdException w:name="Light Shading Accent 4" w:uiPriority="60"/>
-    <w:lsdException w:name="Light List Accent 4" w:uiPriority="61"/>
-    <w:lsdException w:name="Light Grid Accent 4" w:uiPriority="62"/>
-    <w:lsdException w:name="Medium Shading 1 Accent 4" w:uiPriority="63"/>
-    <w:lsdException w:name="Medium Shading 2 Accent 4" w:uiPriority="64"/>
-    <w:lsdException w:name="Medium List 1 Accent 4" w:uiPriority="65"/>
-    <w:lsdException w:name="Medium List 2 Accent 4" w:uiPriority="66"/>
-    <w:lsdException w:name="Medium Grid 1 Accent 4" w:uiPriority="67"/>
-    <w:lsdException w:name="Medium Grid 2 Accent 4" w:uiPriority="68"/>
-    <w:lsdException w:name="Medium Grid 3 Accent 4" w:uiPriority="69"/>
-    <w:lsdException w:name="Dark List Accent 4" w:uiPriority="70"/>
-    <w:lsdException w:name="Colorful Shading Accent 4" w:uiPriority="71"/>
-    <w:lsdException w:name="Colorful List Accent 4" w:uiPriority="72"/>
-    <w:lsdException w:name="Colorful Grid Accent 4" w:uiPriority="73"/>
-    <w:lsdException w:name="Light Shading Accent 5" w:uiPriority="60"/>
-    <w:lsdException w:name="Light List Accent 5" w:uiPriority="61"/>
-    <w:lsdException w:name="Light Grid Accent 5" w:uiPriority="62"/>
-    <w:lsdException w:name="Medium Shading 1 Accent 5" w:uiPriority="63"/>
-    <w:lsdException w:name="Medium Shading 2 Accent 5" w:uiPriority="64"/>
-    <w:lsdException w:name="Medium List 1 Accent 5" w:uiPriority="65"/>
-    <w:lsdException w:name="Medium List 2 Accent 5" w:uiPriority="66"/>
-    <w:lsdException w:name="Medium Grid 1 Accent 5" w:uiPriority="67"/>
-    <w:lsdException w:name="Medium Grid 2 Accent 5" w:uiPriority="68"/>
-    <w:lsdException w:name="Medium Grid 3 Accent 5" w:uiPriority="69"/>
-    <w:lsdException w:name="Dark List Accent 5" w:uiPriority="70"/>
-    <w:lsdException w:name="Colorful Shading Accent 5" w:uiPriority="71"/>
-    <w:lsdException w:name="Colorful List Accent 5" w:uiPriority="72"/>
-    <w:lsdException w:name="Colorful Grid Accent 5" w:uiPriority="73"/>
-    <w:lsdException w:name="Light Shading Accent 6" w:uiPriority="60"/>
-    <w:lsdException w:name="Light List Accent 6" w:uiPriority="61"/>
-    <w:lsdException w:name="Light Grid Accent 6" w:uiPriority="62"/>
-    <w:lsdException w:name="Medium Shading 1 Accent 6" w:uiPriority="63"/>
-    <w:lsdException w:name="Medium Shading 2 Accent 6" w:uiPriority="64"/>
-    <w:lsdException w:name="Medium List 1 Accent 6" w:uiPriority="65"/>
-    <w:lsdException w:name="Medium List 2 Accent 6" w:uiPriority="66"/>
-    <w:lsdException w:name="Medium Grid 1 Accent 6" w:uiPriority="67"/>
-    <w:lsdException w:name="Medium Grid 2 Accent 6" w:uiPriority="68"/>
-    <w:lsdException w:name="Medium Grid 3 Accent 6" w:uiPriority="69"/>
-    <w:lsdException w:name="Dark List Accent 6" w:uiPriority="70"/>
-    <w:lsdException w:name="Colorful Shading Accent 6" w:uiPriority="71"/>
-    <w:lsdException w:name="Colorful List Accent 6" w:uiPriority="72"/>
-    <w:lsdException w:name="Colorful Grid Accent 6" w:uiPriority="73"/>
-    <w:lsdException w:name="Subtle Emphasis" w:uiPriority="19" w:qFormat="1"/>
-    <w:lsdException w:name="Intense Emphasis" w:uiPriority="21" w:qFormat="1"/>
-    <w:lsdException w:name="Subtle Reference" w:uiPriority="31" w:qFormat="1"/>
-    <w:lsdException w:name="Intense Reference" w:uiPriority="32" w:qFormat="1"/>
-    <w:lsdException w:name="Book Title" w:uiPriority="33" w:qFormat="1"/>
-    <w:lsdException w:name="Bibliography" w:semiHidden="1" w:uiPriority="37" w:unhideWhenUsed="1"/>
-    <w:lsdException w:name="TOC Heading" w:semiHidden="1" w:uiPriority="39" w:unhideWhenUsed="1" w:qFormat="1"/>
-    <w:lsdException w:name="Plain Table 1" w:uiPriority="41"/>
-    <w:lsdException w:name="Plain Table 2" w:uiPriority="42"/>
-    <w:lsdException w:name="Plain Table 3" w:uiPriority="43"/>
-    <w:lsdException w:name="Plain Table 4" w:uiPriority="44"/>
-    <w:lsdException w:name="Plain Table 5" w:uiPriority="45"/>
-    <w:lsdException w:name="Grid Table Light" w:uiPriority="40"/>
-    <w:lsdException w:name="Grid Table 1 Light" w:uiPriority="46"/>
-    <w:lsdException w:name="Grid Table 2" w:uiPriority="47"/>
-    <w:lsdException w:name="Grid Table 3" w:uiPriority="48"/>
-    <w:lsdException w:name="Grid Table 4" w:uiPriority="49"/>
-    <w:lsdException w:name="Grid Table 5 Dark" w:uiPriority="50"/>
-    <w:lsdException w:name="Grid Table 6 Colorful" w:uiPriority="51"/>
-    <w:lsdException w:name="Grid Table 7 Colorful" w:uiPriority="52"/>
-    <w:lsdException w:name="Grid Table 1 Light Accent 1" w:uiPriority="46"/>
-    <w:lsdException w:name="Grid Table 2 Accent 1" w:uiPriority="47"/>
-    <w:lsdException w:name="Grid Table 3 Accent 1" w:uiPriority="48"/>
-    <w:lsdException w:name="Grid Table 4 Accent 1" w:uiPriority="49"/>
-    <w:lsdException w:name="Grid Table 5 Dark Accent 1" w:uiPriority="50"/>
-    <w:lsdException w:name="Grid Table 6 Colorful Accent 1" w:uiPriority="51"/>
-    <w:lsdException w:name="Grid Table 7 Colorful Accent 1" w:uiPriority="52"/>
-    <w:lsdException w:name="Grid Table 1 Light Accent 2" w:uiPriority="46"/>
-    <w:lsdException w:name="Grid Table 2 Accent 2" w:uiPriority="47"/>
-    <w:lsdException w:name="Grid Table 3 Accent 2" w:uiPriority="48"/>
-    <w:lsdException w:name="Grid Table 4 Accent 2" w:uiPriority="49"/>
-    <w:lsdException w:name="Grid Table 5 Dark Accent 2" w:uiPriority="50"/>
-    <w:lsdException w:name="Grid Table 6 Colorful Accent 2" w:uiPriority="51"/>
-    <w:lsdException w:name="Grid Table 7 Colorful Accent 2" w:uiPriority="52"/>
-    <w:lsdException w:name="Grid Table 1 Light Accent 3" w:uiPriority="46"/>
-    <w:lsdException w:name="Grid Table 2 Accent 3" w:uiPriority="47"/>
-    <w:lsdException w:name="Grid Table 3 Accent 3" w:uiPriority="48"/>
-    <w:lsdException w:name="Grid Table 4 Accent 3" w:uiPriority="49"/>
-    <w:lsdException w:name="Grid Table 5 Dark Accent 3" w:uiPriority="50"/>
-    <w:lsdException w:name="Grid Table 6 Colorful Accent 3" w:uiPriority="51"/>
-    <w:lsdException w:name="Grid Table 7 Colorful Accent 3" w:uiPriority="52"/>
-    <w:lsdException w:name="Grid Table 1 Light Accent 4" w:uiPriority="46"/>
-    <w:lsdException w:name="Grid Table 2 Accent 4" w:uiPriority="47"/>
-    <w:lsdException w:name="Grid Table 3 Accent 4" w:uiPriority="48"/>
-    <w:lsdException w:name="Grid Table 4 Accent 4" w:uiPriority="49"/>
-    <w:lsdException w:name="Grid Table 5 Dark Accent 4" w:uiPriority="50"/>
-    <w:lsdException w:name="Grid Table 6 Colorful Accent 4" w:uiPriority="51"/>
-    <w:lsdException w:name="Grid Table 7 Colorful Accent 4" w:uiPriority="52"/>
-    <w:lsdException w:name="Grid Table 1 Light Accent 5" w:uiPriority="46"/>
-    <w:lsdException w:name="Grid Table 2 Accent 5" w:uiPriority="47"/>
-    <w:lsdException w:name="Grid Table 3 Accent 5" w:uiPriority="48"/>
-    <w:lsdException w:name="Grid Table 4 Accent 5" w:uiPriority="49"/>
-    <w:lsdException w:name="Grid Table 5 Dark Accent 5" w:uiPriority="50"/>
-    <w:lsdException w:name="Grid Table 6 Colorful Accent 5" w:uiPriority="51"/>
-    <w:lsdException w:name="Grid Table 7 Colorful Accent 5" w:uiPriority="52"/>
-    <w:lsdException w:name="Grid Table 1 Light Accent 6" w:uiPriority="46"/>
-    <w:lsdException w:name="Grid Table 2 Accent 6" w:uiPriority="47"/>
-    <w:lsdException w:name="Grid Table 3 Accent 6" w:uiPriority="48"/>
-    <w:lsdException w:name="Grid Table 4 Accent 6" w:uiPriority="49"/>
-    <w:lsdException w:name="Grid Table 5 Dark Accent 6" w:uiPriority="50"/>
-    <w:lsdException w:name="Grid Table 6 Colorful Accent 6" w:uiPriority="51"/>
-    <w:lsdException w:name="Grid Table 7 Colorful Accent 6" w:uiPriority="52"/>
-    <w:lsdException w:name="List Table 1 Light" w:uiPriority="46"/>
-    <w:lsdException w:name="List Table 2" w:uiPriority="47"/>
-    <w:lsdException w:name="List Table 3" w:uiPriority="48"/>
-    <w:lsdException w:name="List Table 4" w:uiPriority="49"/>
-    <w:lsdException w:name="List Table 5 Dark" w:uiPriority="50"/>
-    <w:lsdException w:name="List Table 6 Colorful" w:uiPriority="51"/>
-    <w:lsdException w:name="List Table 7 Colorful" w:uiPriority="52"/>
-    <w:lsdException w:name="List Table 1 Light Accent 1" w:uiPriority="46"/>
-    <w:lsdException w:name="List Table 2 Accent 1" w:uiPriority="47"/>
-    <w:lsdException w:name="List Table 3 Accent 1" w:uiPriority="48"/>
-    <w:lsdException w:name="List Table 4 Accent 1" w:uiPriority="49"/>
-    <w:lsdException w:name="List Table 5 Dark Accent 1" w:uiPriority="50"/>
-    <w:lsdException w:name="List Table 6 Colorful Accent 1" w:uiPriority="51"/>
-    <w:lsdException w:name="List Table 7 Colorful Accent 1" w:uiPriority="52"/>
-    <w:lsdException w:name="List Table 1 Light Accent 2" w:uiPriority="46"/>
-    <w:lsdException w:name="List Table 2 Accent 2" w:uiPriority="47"/>
-    <w:lsdException w:name="List Table 3 Accent 2" w:uiPriority="48"/>
-    <w:lsdException w:name="List Table 4 Accent 2" w:uiPriority="49"/>
-    <w:lsdException w:name="List Table 5 Dark Accent 2" w:uiPriority="50"/>
-    <w:lsdException w:name="List Table 6 Colorful Accent 2" w:uiPriority="51"/>
-    <w:lsdException w:name="List Table 7 Colorful Accent 2" w:uiPriority="52"/>
-    <w:lsdException w:name="List Table 1 Light Accent 3" w:uiPriority="46"/>
-    <w:lsdException w:name="List Table 2 Accent 3" w:uiPriority="47"/>
-    <w:lsdException w:name="List Table 3 Accent 3" w:uiPriority="48"/>
-    <w:lsdException w:name="List Table 4 Accent 3" w:uiPriority="49"/>
-    <w:lsdException w:name="List Table 5 Dark Accent 3" w:uiPriority="50"/>
-    <w:lsdException w:name="List Table 6 Colorful Accent 3" w:uiPriority="51"/>
-    <w:lsdException w:name="List Table 7 Colorful Accent 3" w:uiPriority="52"/>
-    <w:lsdException w:name="List Table 1 Light Accent 4" w:uiPriority="46"/>
-    <w:lsdException w:name="List Table 2 Accent 4" w:uiPriority="47"/>
-    <w:lsdException w:name="List Table 3 Accent 4" w:uiPriority="48"/>
-    <w:lsdException w:name="List Table 4 Accent 4" w:uiPriority="49"/>
-    <w:lsdException w:name="List Table 5 Dark Accent 4" w:uiPriority="50"/>
-    <w:lsdException w:name="List Table 6 Colorful Accent 4" w:uiPriority="51"/>
-    <w:lsdException w:name="List Table 7 Colorful Accent 4" w:uiPriority="52"/>
-    <w:lsdException w:name="List Table 1 Light Accent 5" w:uiPriority="46"/>
-    <w:lsdException w:name="List Table 2 Accent 5" w:uiPriority="47"/>
-    <w:lsdException w:name="List Table 3 Accent 5" w:uiPriority="48"/>
-    <w:lsdException w:name="List Table 4 Accent 5" w:uiPriority="49"/>
-    <w:lsdException w:name="List Table 5 Dark Accent 5" w:uiPriority="50"/>
-    <w:lsdException w:name="List Table 6 Colorful Accent 5" w:uiPriority="51"/>
-    <w:lsdException w:name="List Table 7 Colorful Accent 5" w:uiPriority="52"/>
-    <w:lsdException w:name="List Table 1 Light Accent 6" w:uiPriority="46"/>
-    <w:lsdException w:name="List Table 2 Accent 6" w:uiPriority="47"/>
-    <w:lsdException w:name="List Table 3 Accent 6" w:uiPriority="48"/>
-    <w:lsdException w:name="List Table 4 Accent 6" w:uiPriority="49"/>
-    <w:lsdException w:name="List Table 5 Dark Accent 6" w:uiPriority="50"/>
-    <w:lsdException w:name="List Table 6 Colorful Accent 6" w:uiPriority="51"/>
-    <w:lsdException w:name="List Table 7 Colorful Accent 6" w:uiPriority="52"/>
-    <w:lsdException w:name="Mention" w:semiHidden="1" w:unhideWhenUsed="1"/>
-    <w:lsdException w:name="Smart Hyperlink" w:semiHidden="1" w:unhideWhenUsed="1"/>
-    <w:lsdException w:name="Hashtag" w:semiHidden="1" w:unhideWhenUsed="1"/>
-    <w:lsdException w:name="Unresolved Mention" w:semiHidden="1" w:unhideWhenUsed="1"/>
-    <w:lsdException w:name="Smart Link" w:semiHidden="1" w:unhideWhenUsed="1"/>
-  </w:latentStyles>
-  <w:style w:type="paragraph" w:default="1" w:styleId="Normal">
-    <w:name w:val="Normal"/>
-    <w:qFormat/>
-  </w:style>
-  <w:style w:type="character" w:default="1" w:styleId="Fuentedeprrafopredeter">
-    <w:name w:val="Default Paragraph Font"/>
-    <w:uiPriority w:val="1"/>
-    <w:semiHidden/>
-    <w:unhideWhenUsed/>
-  </w:style>
-  <w:style w:type="table" w:default="1" w:styleId="Tablanormal">
-    <w:name w:val="Normal Table"/>
-    <w:uiPriority w:val="99"/>
-    <w:semiHidden/>
-    <w:unhideWhenUsed/>
-    <w:tblPr>
-      <w:tblInd w:w="0" w:type="dxa"/>
-      <w:tblCellMar>
-        <w:top w:w="0" w:type="dxa"/>
-        <w:left w:w="108" w:type="dxa"/>
-        <w:bottom w:w="0" w:type="dxa"/>
-        <w:right w:w="108" w:type="dxa"/>
-      </w:tblCellMar>
-    </w:tblPr>
-  </w:style>
-  <w:style w:type="numbering" w:default="1" w:styleId="Sinlista">
-    <w:name w:val="No List"/>
-    <w:uiPriority w:val="99"/>
-    <w:semiHidden/>
-    <w:unhideWhenUsed/>
-  </w:style>
-  <w:style w:type="paragraph" w:customStyle="1" w:styleId="786FAF940BA74CAA83251016E964A75F">
-    <w:name w:val="786FAF940BA74CAA83251016E964A75F"/>
-  </w:style>
-  <w:style w:type="paragraph" w:customStyle="1" w:styleId="9BB23F7F31C7496CBBAAFFF6588BEFAF">
-    <w:name w:val="9BB23F7F31C7496CBBAAFFF6588BEFAF"/>
-  </w:style>
-  <w:style w:type="paragraph" w:customStyle="1" w:styleId="D2141811EAB54C21A51EB8830DEAD3BC">
-    <w:name w:val="D2141811EAB54C21A51EB8830DEAD3BC"/>
-  </w:style>
-  <w:style w:type="paragraph" w:customStyle="1" w:styleId="F19FB3E41B474E2BA3DF1E7AB94D0A27">
-    <w:name w:val="F19FB3E41B474E2BA3DF1E7AB94D0A27"/>
-  </w:style>
-  <w:style w:type="paragraph" w:customStyle="1" w:styleId="6EF7199162BA4EEBA54F9C21138FAD57">
-    <w:name w:val="6EF7199162BA4EEBA54F9C21138FAD57"/>
-  </w:style>
-  <w:style w:type="paragraph" w:customStyle="1" w:styleId="28DE7273013A4AC3949CE7BE8C17D86F">
-    <w:name w:val="28DE7273013A4AC3949CE7BE8C17D86F"/>
-  </w:style>
-  <w:style w:type="paragraph" w:customStyle="1" w:styleId="2F8BAF397AE549958F09E7D8B016BE8B">
-    <w:name w:val="2F8BAF397AE549958F09E7D8B016BE8B"/>
-  </w:style>
-  <w:style w:type="paragraph" w:styleId="Listaconvietas">
-    <w:name w:val="List Bullet"/>
-    <w:basedOn w:val="Normal"/>
-    <w:uiPriority w:val="11"/>
-    <w:qFormat/>
-    <w:pPr>
-      <w:numPr>
-        <w:numId w:val="1"/>
-      </w:numPr>
-      <w:spacing w:before="120" w:after="0" w:line="264" w:lineRule="auto"/>
-    </w:pPr>
-    <w:rPr>
-      <w:color w:val="44546A" w:themeColor="text2"/>
-      <w:lang w:eastAsia="ja-JP"/>
-    </w:rPr>
-  </w:style>
-  <w:style w:type="paragraph" w:customStyle="1" w:styleId="4990C4DC8B0A43A4BD62C3AF0DED4DB5">
-    <w:name w:val="4990C4DC8B0A43A4BD62C3AF0DED4DB5"/>
-  </w:style>
-  <w:style w:type="paragraph" w:customStyle="1" w:styleId="8206F51D0C294AFEBAA1550D605C3CDA">
-    <w:name w:val="8206F51D0C294AFEBAA1550D605C3CDA"/>
-  </w:style>
-  <w:style w:type="paragraph" w:customStyle="1" w:styleId="9CCF8122B8C044F88615C043BACA178C">
-    <w:name w:val="9CCF8122B8C044F88615C043BACA178C"/>
-  </w:style>
-  <w:style w:type="paragraph" w:customStyle="1" w:styleId="AC0065D97F634F559AF7D9222C625506">
-    <w:name w:val="AC0065D97F634F559AF7D9222C625506"/>
-  </w:style>
-  <w:style w:type="paragraph" w:customStyle="1" w:styleId="DB1028F98D14438596EFE32CA0B0195C">
-    <w:name w:val="DB1028F98D14438596EFE32CA0B0195C"/>
-  </w:style>
-  <w:style w:type="paragraph" w:customStyle="1" w:styleId="4BEB40236F0E486D9F0648BA0A580BE9">
-    <w:name w:val="4BEB40236F0E486D9F0648BA0A580BE9"/>
-  </w:style>
-  <w:style w:type="paragraph" w:customStyle="1" w:styleId="EC5507E6F8184657A4FE0805B5D3FE7B">
-    <w:name w:val="EC5507E6F8184657A4FE0805B5D3FE7B"/>
-  </w:style>
-</w:styles>
-</file>
-
-<file path=word/glossary/webSettings.xml><?xml version="1.0" encoding="utf-8"?>
-<w:webSettings xmlns:mc="http://schemas.openxmlformats.org/markup-compatibility/2006" xmlns:r="http://schemas.openxmlformats.org/officeDocument/2006/relationships" xmlns:w="http://schemas.openxmlformats.org/wordprocessingml/2006/main" xmlns:w14="http://schemas.microsoft.com/office/word/2010/wordml" xmlns:w15="http://schemas.microsoft.com/office/word/2012/wordml" xmlns:w16cex="http://schemas.microsoft.com/office/word/2018/wordml/cex" xmlns:w16cid="http://schemas.microsoft.com/office/word/2016/wordml/cid" xmlns:w16="http://schemas.microsoft.com/office/word/2018/wordml" xmlns:w16sdtdh="http://schemas.microsoft.com/office/word/2020/wordml/sdtdatahash" xmlns:w16se="http://schemas.microsoft.com/office/word/2015/wordml/symex" mc:Ignorable="w14 w15 w16se w16cid w16 w16cex w16sdtdh">
-  <w:optimizeForBrowser/>
-  <w:allowPNG/>
-</w:webSettings>
 </file>
 
 <file path=word/theme/theme1.xml><?xml version="1.0" encoding="utf-8"?>

</xml_diff>